<commit_message>
Added explicit statements to epmem/smem documentation about not modifying result WMEs
</commit_message>
<xml_diff>
--- a/SoarSuite/Core/Documentation/Soar-EpMem Manual.docx
+++ b/SoarSuite/Core/Documentation/Soar-EpMem Manual.docx
@@ -1,6 +1,6 @@
 
 <file path=word/document.xml><?xml version="1.0" encoding="utf-8"?>
-<w:document xmlns:ve="http://schemas.openxmlformats.org/markup-compatibility/2006" xmlns:o="urn:schemas-microsoft-com:office:office" xmlns:r="http://schemas.openxmlformats.org/officeDocument/2006/relationships" xmlns:m="http://schemas.openxmlformats.org/officeDocument/2006/math" xmlns:v="urn:schemas-microsoft-com:vml" xmlns:wp="http://schemas.openxmlformats.org/drawingml/2006/wordprocessingDrawing" xmlns:w10="urn:schemas-microsoft-com:office:word" xmlns:w="http://schemas.openxmlformats.org/wordprocessingml/2006/main" xmlns:wne="http://schemas.microsoft.com/office/word/2006/wordml">
+<w:document xmlns:mo="http://schemas.microsoft.com/office/mac/office/2008/main" xmlns:ve="http://schemas.openxmlformats.org/markup-compatibility/2006" xmlns:mv="urn:schemas-microsoft-com:mac:vml" xmlns:o="urn:schemas-microsoft-com:office:office" xmlns:r="http://schemas.openxmlformats.org/officeDocument/2006/relationships" xmlns:m="http://schemas.openxmlformats.org/officeDocument/2006/math" xmlns:v="urn:schemas-microsoft-com:vml" xmlns:wp="http://schemas.openxmlformats.org/drawingml/2006/wordprocessingDrawing" xmlns:w10="urn:schemas-microsoft-com:office:word" xmlns:w="http://schemas.openxmlformats.org/wordprocessingml/2006/main" xmlns:wne="http://schemas.microsoft.com/office/word/2006/wordml">
   <w:body>
     <w:p>
       <w:pPr>
@@ -53,7 +53,31 @@
         <w:rPr>
           <w:noProof/>
         </w:rPr>
-        <w:t>16 December 2009</w:t>
+        <w:t>16</w:t>
+      </w:r>
+      <w:r>
+        <w:rPr>
+          <w:noProof/>
+        </w:rPr>
+        <w:t xml:space="preserve"> </w:t>
+      </w:r>
+      <w:r>
+        <w:rPr>
+          <w:noProof/>
+        </w:rPr>
+        <w:t>December</w:t>
+      </w:r>
+      <w:r>
+        <w:rPr>
+          <w:noProof/>
+        </w:rPr>
+        <w:t xml:space="preserve"> </w:t>
+      </w:r>
+      <w:r>
+        <w:rPr>
+          <w:noProof/>
+        </w:rPr>
+        <w:t>2009</w:t>
       </w:r>
       <w:r>
         <w:fldChar w:fldCharType="end"/>
@@ -239,7 +263,6 @@
             <w:r>
               <w:rPr>
                 <w:noProof/>
-                <w:webHidden/>
               </w:rPr>
             </w:r>
             <w:r>
@@ -309,7 +332,6 @@
             <w:r>
               <w:rPr>
                 <w:noProof/>
-                <w:webHidden/>
               </w:rPr>
             </w:r>
             <w:r>
@@ -379,7 +401,6 @@
             <w:r>
               <w:rPr>
                 <w:noProof/>
-                <w:webHidden/>
               </w:rPr>
             </w:r>
             <w:r>
@@ -449,7 +470,6 @@
             <w:r>
               <w:rPr>
                 <w:noProof/>
-                <w:webHidden/>
               </w:rPr>
             </w:r>
             <w:r>
@@ -518,7 +538,6 @@
             <w:r>
               <w:rPr>
                 <w:noProof/>
-                <w:webHidden/>
               </w:rPr>
             </w:r>
             <w:r>
@@ -587,7 +606,6 @@
             <w:r>
               <w:rPr>
                 <w:noProof/>
-                <w:webHidden/>
               </w:rPr>
             </w:r>
             <w:r>
@@ -656,7 +674,6 @@
             <w:r>
               <w:rPr>
                 <w:noProof/>
-                <w:webHidden/>
               </w:rPr>
             </w:r>
             <w:r>
@@ -726,7 +743,6 @@
             <w:r>
               <w:rPr>
                 <w:noProof/>
-                <w:webHidden/>
               </w:rPr>
             </w:r>
             <w:r>
@@ -796,7 +812,6 @@
             <w:r>
               <w:rPr>
                 <w:noProof/>
-                <w:webHidden/>
               </w:rPr>
             </w:r>
             <w:r>
@@ -865,7 +880,6 @@
             <w:r>
               <w:rPr>
                 <w:noProof/>
-                <w:webHidden/>
               </w:rPr>
             </w:r>
             <w:r>
@@ -935,7 +949,6 @@
             <w:r>
               <w:rPr>
                 <w:noProof/>
-                <w:webHidden/>
               </w:rPr>
             </w:r>
             <w:r>
@@ -1004,7 +1017,6 @@
             <w:r>
               <w:rPr>
                 <w:noProof/>
-                <w:webHidden/>
               </w:rPr>
             </w:r>
             <w:r>
@@ -1073,7 +1085,6 @@
             <w:r>
               <w:rPr>
                 <w:noProof/>
-                <w:webHidden/>
               </w:rPr>
             </w:r>
             <w:r>
@@ -1143,7 +1154,6 @@
             <w:r>
               <w:rPr>
                 <w:noProof/>
-                <w:webHidden/>
               </w:rPr>
             </w:r>
             <w:r>
@@ -1213,7 +1223,6 @@
             <w:r>
               <w:rPr>
                 <w:noProof/>
-                <w:webHidden/>
               </w:rPr>
             </w:r>
             <w:r>
@@ -1282,7 +1291,6 @@
             <w:r>
               <w:rPr>
                 <w:noProof/>
-                <w:webHidden/>
               </w:rPr>
             </w:r>
             <w:r>
@@ -1351,7 +1359,6 @@
             <w:r>
               <w:rPr>
                 <w:noProof/>
-                <w:webHidden/>
               </w:rPr>
             </w:r>
             <w:r>
@@ -1421,7 +1428,6 @@
             <w:r>
               <w:rPr>
                 <w:noProof/>
-                <w:webHidden/>
               </w:rPr>
             </w:r>
             <w:r>
@@ -1490,7 +1496,6 @@
             <w:r>
               <w:rPr>
                 <w:noProof/>
-                <w:webHidden/>
               </w:rPr>
             </w:r>
             <w:r>
@@ -1559,7 +1564,6 @@
             <w:r>
               <w:rPr>
                 <w:noProof/>
-                <w:webHidden/>
               </w:rPr>
             </w:r>
             <w:r>
@@ -1629,7 +1633,6 @@
             <w:r>
               <w:rPr>
                 <w:noProof/>
-                <w:webHidden/>
               </w:rPr>
             </w:r>
             <w:r>
@@ -1699,7 +1702,6 @@
             <w:r>
               <w:rPr>
                 <w:noProof/>
-                <w:webHidden/>
               </w:rPr>
             </w:r>
             <w:r>
@@ -1769,7 +1771,6 @@
             <w:r>
               <w:rPr>
                 <w:noProof/>
-                <w:webHidden/>
               </w:rPr>
             </w:r>
             <w:r>
@@ -1839,7 +1840,6 @@
             <w:r>
               <w:rPr>
                 <w:noProof/>
-                <w:webHidden/>
               </w:rPr>
             </w:r>
             <w:r>
@@ -1909,7 +1909,6 @@
             <w:r>
               <w:rPr>
                 <w:noProof/>
-                <w:webHidden/>
               </w:rPr>
             </w:r>
             <w:r>
@@ -1978,7 +1977,6 @@
             <w:r>
               <w:rPr>
                 <w:noProof/>
-                <w:webHidden/>
               </w:rPr>
             </w:r>
             <w:r>
@@ -2047,7 +2045,6 @@
             <w:r>
               <w:rPr>
                 <w:noProof/>
-                <w:webHidden/>
               </w:rPr>
             </w:r>
             <w:r>
@@ -2117,7 +2114,6 @@
             <w:r>
               <w:rPr>
                 <w:noProof/>
-                <w:webHidden/>
               </w:rPr>
             </w:r>
             <w:r>
@@ -2187,7 +2183,6 @@
             <w:r>
               <w:rPr>
                 <w:noProof/>
-                <w:webHidden/>
               </w:rPr>
             </w:r>
             <w:r>
@@ -2257,7 +2252,6 @@
             <w:r>
               <w:rPr>
                 <w:noProof/>
-                <w:webHidden/>
               </w:rPr>
             </w:r>
             <w:r>
@@ -2327,7 +2321,6 @@
             <w:r>
               <w:rPr>
                 <w:noProof/>
-                <w:webHidden/>
               </w:rPr>
             </w:r>
             <w:r>
@@ -2396,7 +2389,6 @@
             <w:r>
               <w:rPr>
                 <w:noProof/>
-                <w:webHidden/>
               </w:rPr>
             </w:r>
             <w:r>
@@ -2465,7 +2457,6 @@
             <w:r>
               <w:rPr>
                 <w:noProof/>
-                <w:webHidden/>
               </w:rPr>
             </w:r>
             <w:r>
@@ -2535,7 +2526,6 @@
             <w:r>
               <w:rPr>
                 <w:noProof/>
-                <w:webHidden/>
               </w:rPr>
             </w:r>
             <w:r>
@@ -2604,7 +2594,6 @@
             <w:r>
               <w:rPr>
                 <w:noProof/>
-                <w:webHidden/>
               </w:rPr>
             </w:r>
             <w:r>
@@ -2674,7 +2663,6 @@
             <w:r>
               <w:rPr>
                 <w:noProof/>
-                <w:webHidden/>
               </w:rPr>
             </w:r>
             <w:r>
@@ -2744,7 +2732,6 @@
             <w:r>
               <w:rPr>
                 <w:noProof/>
-                <w:webHidden/>
               </w:rPr>
             </w:r>
             <w:r>
@@ -2814,7 +2801,6 @@
             <w:r>
               <w:rPr>
                 <w:noProof/>
-                <w:webHidden/>
               </w:rPr>
             </w:r>
             <w:r>
@@ -2884,7 +2870,6 @@
             <w:r>
               <w:rPr>
                 <w:noProof/>
-                <w:webHidden/>
               </w:rPr>
             </w:r>
             <w:r>
@@ -2953,7 +2938,6 @@
             <w:r>
               <w:rPr>
                 <w:noProof/>
-                <w:webHidden/>
               </w:rPr>
             </w:r>
             <w:r>
@@ -3023,7 +3007,6 @@
             <w:r>
               <w:rPr>
                 <w:noProof/>
-                <w:webHidden/>
               </w:rPr>
             </w:r>
             <w:r>
@@ -3093,7 +3076,6 @@
             <w:r>
               <w:rPr>
                 <w:noProof/>
-                <w:webHidden/>
               </w:rPr>
             </w:r>
             <w:r>
@@ -3124,7 +3106,6 @@
             <w:spacing w:after="0"/>
           </w:pPr>
           <w:r>
-            <w:lastRenderedPageBreak/>
             <w:fldChar w:fldCharType="end"/>
           </w:r>
         </w:p>
@@ -3248,7 +3229,6 @@
       </w:r>
       <w:bookmarkStart w:id="1" w:name="_Toc248724306"/>
       <w:r>
-        <w:lastRenderedPageBreak/>
         <w:t>Soar-EpMem Motivation</w:t>
       </w:r>
       <w:bookmarkEnd w:id="1"/>
@@ -3271,7 +3251,6 @@
       </w:r>
       <w:bookmarkStart w:id="2" w:name="_Toc248724307"/>
       <w:r>
-        <w:lastRenderedPageBreak/>
         <w:t>Working Memory Structure</w:t>
       </w:r>
       <w:bookmarkEnd w:id="2"/>
@@ -3384,6 +3363,30 @@
       </w:r>
       <w:r>
         <w:t>.</w:t>
+      </w:r>
+      <w:r>
+        <w:t xml:space="preserve"> </w:t>
+      </w:r>
+      <w:r>
+        <w:t xml:space="preserve">When commands are removed from the </w:t>
+      </w:r>
+      <w:r>
+        <w:rPr>
+          <w:b/>
+        </w:rPr>
+        <w:t>command</w:t>
+      </w:r>
+      <w:r>
+        <w:t xml:space="preserve"> identifier, their corresponding results are automatically removed by the architecture – procedural should NOT remove WMEs rooted at the </w:t>
+      </w:r>
+      <w:r>
+        <w:rPr>
+          <w:b/>
+        </w:rPr>
+        <w:t>result</w:t>
+      </w:r>
+      <w:r>
+        <w:t xml:space="preserve"> identifier.</w:t>
       </w:r>
     </w:p>
     <w:p/>
@@ -3400,7 +3403,6 @@
       </w:r>
       <w:bookmarkStart w:id="3" w:name="_Toc248724308"/>
       <w:r>
-        <w:lastRenderedPageBreak/>
         <w:t>Storing Episodes</w:t>
       </w:r>
       <w:bookmarkEnd w:id="3"/>
@@ -3836,7 +3838,6 @@
       </w:pPr>
       <w:bookmarkStart w:id="7" w:name="_Toc248724312"/>
       <w:r>
-        <w:lastRenderedPageBreak/>
         <w:t>The wma Command</w:t>
       </w:r>
       <w:bookmarkEnd w:id="7"/>
@@ -4535,7 +4536,6 @@
       </w:r>
       <w:bookmarkStart w:id="10" w:name="_Toc248724315"/>
       <w:r>
-        <w:lastRenderedPageBreak/>
         <w:t>Retrieving Episodes</w:t>
       </w:r>
       <w:bookmarkEnd w:id="10"/>
@@ -4584,13 +4584,13 @@
         </w:numPr>
       </w:pPr>
       <w:bookmarkStart w:id="11" w:name="_Ref81044084"/>
-      <w:bookmarkStart w:id="12" w:name="_Ref81043914"/>
-      <w:bookmarkStart w:id="13" w:name="_Toc248724316"/>
+      <w:bookmarkStart w:id="12" w:name="_Toc248724316"/>
+      <w:bookmarkStart w:id="13" w:name="_Ref81043914"/>
       <w:r>
         <w:t>Soar-EpMem Commands</w:t>
       </w:r>
       <w:bookmarkEnd w:id="11"/>
-      <w:bookmarkEnd w:id="13"/>
+      <w:bookmarkEnd w:id="12"/>
     </w:p>
     <w:p>
       <w:r>
@@ -4766,7 +4766,7 @@
       <w:r>
         <w:t>Non-Cue-Based Retrievals</w:t>
       </w:r>
-      <w:bookmarkEnd w:id="12"/>
+      <w:bookmarkEnd w:id="13"/>
       <w:bookmarkEnd w:id="14"/>
     </w:p>
     <w:p>
@@ -4943,7 +4943,6 @@
       </w:pPr>
       <w:bookmarkStart w:id="16" w:name="_Toc248724319"/>
       <w:r>
-        <w:lastRenderedPageBreak/>
         <w:t>Relative NCB Retrievals</w:t>
       </w:r>
       <w:bookmarkEnd w:id="16"/>
@@ -5298,11 +5297,7 @@
         <w:t xml:space="preserve">.  </w:t>
       </w:r>
       <w:r>
-        <w:t xml:space="preserve">To </w:t>
-      </w:r>
-      <w:r>
-        <w:lastRenderedPageBreak/>
-        <w:t xml:space="preserve">form each candidate episode’s match score, these quantities are combined with respect to the </w:t>
+        <w:t xml:space="preserve">To form each candidate episode’s match score, these quantities are combined with respect to the </w:t>
       </w:r>
       <w:r>
         <w:rPr>
@@ -5562,11 +5557,7 @@
         <w:pStyle w:val="ListParagraph"/>
       </w:pPr>
       <w:r>
-        <w:t xml:space="preserve">If Soar-EpMem retrieves an episodic memory, that memory is placed here. This WME is an identifier that is treated as the root of the state that was used to create </w:t>
-      </w:r>
-      <w:r>
-        <w:lastRenderedPageBreak/>
-        <w:t xml:space="preserve">the episodic memory. If the </w:t>
+        <w:t xml:space="preserve">If Soar-EpMem retrieves an episodic memory, that memory is placed here. This WME is an identifier that is treated as the root of the state that was used to create the episodic memory. If the </w:t>
       </w:r>
       <w:r>
         <w:rPr>
@@ -6042,11 +6033,7 @@
         <w:t>, and structural match was successful on the retriev</w:t>
       </w:r>
       <w:r>
-        <w:t xml:space="preserve">ed episode.  This WME provides a mapping between </w:t>
-      </w:r>
-      <w:r>
-        <w:lastRenderedPageBreak/>
-        <w:t xml:space="preserve">identifiers in the cue and in the retrieved episode.  For each identifier in the cue, there is a </w:t>
+        <w:t xml:space="preserve">ed episode.  This WME provides a mapping between identifiers in the cue and in the retrieved episode.  For each identifier in the cue, there is a </w:t>
       </w:r>
       <w:r>
         <w:rPr>
@@ -6113,7 +6100,6 @@
       </w:r>
       <w:bookmarkStart w:id="21" w:name="_Toc248724322"/>
       <w:r>
-        <w:lastRenderedPageBreak/>
         <w:t>Soar-EpMem Parameters</w:t>
       </w:r>
       <w:bookmarkEnd w:id="21"/>
@@ -7110,7 +7096,6 @@
               <w:spacing w:after="0"/>
             </w:pPr>
             <w:r>
-              <w:lastRenderedPageBreak/>
               <w:t>Purpose</w:t>
             </w:r>
           </w:p>
@@ -8329,7 +8314,6 @@
       </w:pPr>
       <w:bookmarkStart w:id="27" w:name="_Toc248724328"/>
       <w:r>
-        <w:lastRenderedPageBreak/>
         <w:t>Retrieval</w:t>
       </w:r>
       <w:bookmarkEnd w:id="27"/>
@@ -9668,7 +9652,6 @@
       </w:pPr>
       <w:bookmarkStart w:id="29" w:name="_Toc248724330"/>
       <w:r>
-        <w:lastRenderedPageBreak/>
         <w:t>Full Parameter Configuration</w:t>
       </w:r>
       <w:bookmarkEnd w:id="29"/>
@@ -10032,7 +10015,6 @@
       <w:bookmarkStart w:id="33" w:name="_Ref81045517"/>
       <w:bookmarkStart w:id="34" w:name="_Toc248724332"/>
       <w:r>
-        <w:lastRenderedPageBreak/>
         <w:t>Soar-EpMem Statistics</w:t>
       </w:r>
       <w:bookmarkEnd w:id="33"/>
@@ -10972,7 +10954,6 @@
               <w:spacing w:after="0"/>
             </w:pPr>
             <w:r>
-              <w:lastRenderedPageBreak/>
               <w:t>Statistic</w:t>
             </w:r>
           </w:p>
@@ -11437,7 +11418,6 @@
       </w:r>
       <w:bookmarkStart w:id="35" w:name="_Toc248724333"/>
       <w:r>
-        <w:lastRenderedPageBreak/>
         <w:t>Soar-EpMem Timers</w:t>
       </w:r>
       <w:bookmarkEnd w:id="35"/>
@@ -12294,7 +12274,6 @@
               <w:spacing w:after="0"/>
             </w:pPr>
             <w:r>
-              <w:lastRenderedPageBreak/>
               <w:t>Timer</w:t>
             </w:r>
           </w:p>
@@ -14368,7 +14347,6 @@
               <w:spacing w:after="0"/>
             </w:pPr>
             <w:r>
-              <w:lastRenderedPageBreak/>
               <w:t>Timer</w:t>
             </w:r>
           </w:p>
@@ -14894,7 +14872,6 @@
       </w:r>
       <w:bookmarkStart w:id="36" w:name="_Toc248724334"/>
       <w:r>
-        <w:lastRenderedPageBreak/>
         <w:t xml:space="preserve">Trace </w:t>
       </w:r>
       <w:r>
@@ -14937,7 +14914,6 @@
       </w:r>
       <w:bookmarkStart w:id="37" w:name="_Toc248724335"/>
       <w:r>
-        <w:lastRenderedPageBreak/>
         <w:t>Soar-EpMem Performance</w:t>
       </w:r>
       <w:bookmarkEnd w:id="37"/>
@@ -15140,11 +15116,7 @@
         <w:t>locking_mode</w:t>
       </w:r>
       <w:r>
-        <w:t xml:space="preserve"> pragma), thus other </w:t>
-      </w:r>
-      <w:r>
-        <w:lastRenderedPageBreak/>
-        <w:t>applications/agents cannot make simultaneous read/write calls to the database (thereby reducing the need for potentially expensive system calls to secure/release file locks).</w:t>
+        <w:t xml:space="preserve"> pragma), thus other applications/agents cannot make simultaneous read/write calls to the database (thereby reducing the need for potentially expensive system calls to secure/release file locks).</w:t>
       </w:r>
     </w:p>
     <w:p>
@@ -15213,7 +15185,6 @@
       </w:r>
       <w:bookmarkStart w:id="40" w:name="_Toc248724338"/>
       <w:r>
-        <w:lastRenderedPageBreak/>
         <w:t>Soar-EpMem Programmer Reference</w:t>
       </w:r>
       <w:bookmarkEnd w:id="40"/>
@@ -17791,7 +17762,6 @@
               <w:rPr>
                 <w:b/>
               </w:rPr>
-              <w:lastRenderedPageBreak/>
               <w:t>Retrieval</w:t>
             </w:r>
           </w:p>
@@ -18928,7 +18898,6 @@
       </w:r>
       <w:bookmarkStart w:id="45" w:name="_Toc248724342"/>
       <w:r>
-        <w:lastRenderedPageBreak/>
         <w:t>Retrieval Agent Commands</w:t>
       </w:r>
       <w:bookmarkEnd w:id="45"/>
@@ -19254,7 +19223,6 @@
       </w:r>
       <w:bookmarkStart w:id="47" w:name="_Toc248724344"/>
       <w:r>
-        <w:lastRenderedPageBreak/>
         <w:t>Working Memory Activation</w:t>
       </w:r>
       <w:bookmarkEnd w:id="47"/>
@@ -20227,16 +20195,15 @@
       <w:footerReference w:type="default" r:id="rId8"/>
       <w:type w:val="continuous"/>
       <w:pgSz w:w="12240" w:h="15840"/>
-      <w:pgMar w:top="1440" w:right="1440" w:bottom="1440" w:left="1440" w:header="720" w:footer="720" w:gutter="0"/>
-      <w:cols w:space="720"/>
+      <w:pgMar w:top="1440" w:right="1440" w:bottom="1440" w:left="1440" w:gutter="0"/>
     </w:sectPr>
   </w:body>
 </w:document>
 </file>
 
 <file path=word/endnotes.xml><?xml version="1.0" encoding="utf-8"?>
-<w:endnotes xmlns:ve="http://schemas.openxmlformats.org/markup-compatibility/2006" xmlns:o="urn:schemas-microsoft-com:office:office" xmlns:r="http://schemas.openxmlformats.org/officeDocument/2006/relationships" xmlns:m="http://schemas.openxmlformats.org/officeDocument/2006/math" xmlns:v="urn:schemas-microsoft-com:vml" xmlns:wp="http://schemas.openxmlformats.org/drawingml/2006/wordprocessingDrawing" xmlns:w10="urn:schemas-microsoft-com:office:word" xmlns:w="http://schemas.openxmlformats.org/wordprocessingml/2006/main" xmlns:wne="http://schemas.microsoft.com/office/word/2006/wordml">
-  <w:endnote w:type="separator" w:id="0">
+<w:endnotes xmlns:mo="http://schemas.microsoft.com/office/mac/office/2008/main" xmlns:ve="http://schemas.openxmlformats.org/markup-compatibility/2006" xmlns:mv="urn:schemas-microsoft-com:mac:vml" xmlns:o="urn:schemas-microsoft-com:office:office" xmlns:r="http://schemas.openxmlformats.org/officeDocument/2006/relationships" xmlns:m="http://schemas.openxmlformats.org/officeDocument/2006/math" xmlns:v="urn:schemas-microsoft-com:vml" xmlns:wp="http://schemas.openxmlformats.org/drawingml/2006/wordprocessingDrawing" xmlns:w10="urn:schemas-microsoft-com:office:word" xmlns:w="http://schemas.openxmlformats.org/wordprocessingml/2006/main" xmlns:wne="http://schemas.microsoft.com/office/word/2006/wordml">
+  <w:endnote w:type="separator" w:id="-1">
     <w:p>
       <w:pPr>
         <w:spacing w:after="0"/>
@@ -20246,7 +20213,7 @@
       </w:r>
     </w:p>
   </w:endnote>
-  <w:endnote w:type="continuationSeparator" w:id="1">
+  <w:endnote w:type="continuationSeparator" w:id="0">
     <w:p>
       <w:pPr>
         <w:spacing w:after="0"/>
@@ -20260,7 +20227,7 @@
 </file>
 
 <file path=word/footer1.xml><?xml version="1.0" encoding="utf-8"?>
-<w:ftr xmlns:ve="http://schemas.openxmlformats.org/markup-compatibility/2006" xmlns:o="urn:schemas-microsoft-com:office:office" xmlns:r="http://schemas.openxmlformats.org/officeDocument/2006/relationships" xmlns:m="http://schemas.openxmlformats.org/officeDocument/2006/math" xmlns:v="urn:schemas-microsoft-com:vml" xmlns:wp="http://schemas.openxmlformats.org/drawingml/2006/wordprocessingDrawing" xmlns:w10="urn:schemas-microsoft-com:office:word" xmlns:w="http://schemas.openxmlformats.org/wordprocessingml/2006/main" xmlns:wne="http://schemas.microsoft.com/office/word/2006/wordml">
+<w:ftr xmlns:mo="http://schemas.microsoft.com/office/mac/office/2008/main" xmlns:ve="http://schemas.openxmlformats.org/markup-compatibility/2006" xmlns:mv="urn:schemas-microsoft-com:mac:vml" xmlns:o="urn:schemas-microsoft-com:office:office" xmlns:r="http://schemas.openxmlformats.org/officeDocument/2006/relationships" xmlns:m="http://schemas.openxmlformats.org/officeDocument/2006/math" xmlns:v="urn:schemas-microsoft-com:vml" xmlns:wp="http://schemas.openxmlformats.org/drawingml/2006/wordprocessingDrawing" xmlns:w10="urn:schemas-microsoft-com:office:word" xmlns:w="http://schemas.openxmlformats.org/wordprocessingml/2006/main" xmlns:wne="http://schemas.microsoft.com/office/word/2006/wordml">
   <w:p>
     <w:pPr>
       <w:pStyle w:val="Footer"/>
@@ -20297,7 +20264,7 @@
 </file>
 
 <file path=word/footer2.xml><?xml version="1.0" encoding="utf-8"?>
-<w:ftr xmlns:ve="http://schemas.openxmlformats.org/markup-compatibility/2006" xmlns:o="urn:schemas-microsoft-com:office:office" xmlns:r="http://schemas.openxmlformats.org/officeDocument/2006/relationships" xmlns:m="http://schemas.openxmlformats.org/officeDocument/2006/math" xmlns:v="urn:schemas-microsoft-com:vml" xmlns:wp="http://schemas.openxmlformats.org/drawingml/2006/wordprocessingDrawing" xmlns:w10="urn:schemas-microsoft-com:office:word" xmlns:w="http://schemas.openxmlformats.org/wordprocessingml/2006/main" xmlns:wne="http://schemas.microsoft.com/office/word/2006/wordml">
+<w:ftr xmlns:mo="http://schemas.microsoft.com/office/mac/office/2008/main" xmlns:ve="http://schemas.openxmlformats.org/markup-compatibility/2006" xmlns:mv="urn:schemas-microsoft-com:mac:vml" xmlns:o="urn:schemas-microsoft-com:office:office" xmlns:r="http://schemas.openxmlformats.org/officeDocument/2006/relationships" xmlns:m="http://schemas.openxmlformats.org/officeDocument/2006/math" xmlns:v="urn:schemas-microsoft-com:vml" xmlns:wp="http://schemas.openxmlformats.org/drawingml/2006/wordprocessingDrawing" xmlns:w10="urn:schemas-microsoft-com:office:word" xmlns:w="http://schemas.openxmlformats.org/wordprocessingml/2006/main" xmlns:wne="http://schemas.microsoft.com/office/word/2006/wordml">
   <w:p>
     <w:pPr>
       <w:pStyle w:val="Footer"/>
@@ -20329,7 +20296,7 @@
         <w:rStyle w:val="PageNumber"/>
         <w:noProof/>
       </w:rPr>
-      <w:t>29</w:t>
+      <w:t>5</w:t>
     </w:r>
     <w:r>
       <w:rPr>
@@ -20347,8 +20314,8 @@
 </file>
 
 <file path=word/footnotes.xml><?xml version="1.0" encoding="utf-8"?>
-<w:footnotes xmlns:ve="http://schemas.openxmlformats.org/markup-compatibility/2006" xmlns:o="urn:schemas-microsoft-com:office:office" xmlns:r="http://schemas.openxmlformats.org/officeDocument/2006/relationships" xmlns:m="http://schemas.openxmlformats.org/officeDocument/2006/math" xmlns:v="urn:schemas-microsoft-com:vml" xmlns:wp="http://schemas.openxmlformats.org/drawingml/2006/wordprocessingDrawing" xmlns:w10="urn:schemas-microsoft-com:office:word" xmlns:w="http://schemas.openxmlformats.org/wordprocessingml/2006/main" xmlns:wne="http://schemas.microsoft.com/office/word/2006/wordml">
-  <w:footnote w:type="separator" w:id="0">
+<w:footnotes xmlns:mo="http://schemas.microsoft.com/office/mac/office/2008/main" xmlns:ve="http://schemas.openxmlformats.org/markup-compatibility/2006" xmlns:mv="urn:schemas-microsoft-com:mac:vml" xmlns:o="urn:schemas-microsoft-com:office:office" xmlns:r="http://schemas.openxmlformats.org/officeDocument/2006/relationships" xmlns:m="http://schemas.openxmlformats.org/officeDocument/2006/math" xmlns:v="urn:schemas-microsoft-com:vml" xmlns:wp="http://schemas.openxmlformats.org/drawingml/2006/wordprocessingDrawing" xmlns:w10="urn:schemas-microsoft-com:office:word" xmlns:w="http://schemas.openxmlformats.org/wordprocessingml/2006/main" xmlns:wne="http://schemas.microsoft.com/office/word/2006/wordml">
+  <w:footnote w:type="separator" w:id="-1">
     <w:p>
       <w:pPr>
         <w:spacing w:after="0"/>
@@ -20358,7 +20325,7 @@
       </w:r>
     </w:p>
   </w:footnote>
-  <w:footnote w:type="continuationSeparator" w:id="1">
+  <w:footnote w:type="continuationSeparator" w:id="0">
     <w:p>
       <w:pPr>
         <w:spacing w:after="0"/>
@@ -20372,7 +20339,7 @@
 </file>
 
 <file path=word/numbering.xml><?xml version="1.0" encoding="utf-8"?>
-<w:numbering xmlns:ve="http://schemas.openxmlformats.org/markup-compatibility/2006" xmlns:o="urn:schemas-microsoft-com:office:office" xmlns:r="http://schemas.openxmlformats.org/officeDocument/2006/relationships" xmlns:m="http://schemas.openxmlformats.org/officeDocument/2006/math" xmlns:v="urn:schemas-microsoft-com:vml" xmlns:wp="http://schemas.openxmlformats.org/drawingml/2006/wordprocessingDrawing" xmlns:w10="urn:schemas-microsoft-com:office:word" xmlns:w="http://schemas.openxmlformats.org/wordprocessingml/2006/main" xmlns:wne="http://schemas.microsoft.com/office/word/2006/wordml">
+<w:numbering xmlns:mo="http://schemas.microsoft.com/office/mac/office/2008/main" xmlns:ve="http://schemas.openxmlformats.org/markup-compatibility/2006" xmlns:mv="urn:schemas-microsoft-com:mac:vml" xmlns:o="urn:schemas-microsoft-com:office:office" xmlns:r="http://schemas.openxmlformats.org/officeDocument/2006/relationships" xmlns:m="http://schemas.openxmlformats.org/officeDocument/2006/math" xmlns:v="urn:schemas-microsoft-com:vml" xmlns:wp="http://schemas.openxmlformats.org/drawingml/2006/wordprocessingDrawing" xmlns:w10="urn:schemas-microsoft-com:office:word" xmlns:w="http://schemas.openxmlformats.org/wordprocessingml/2006/main" xmlns:wne="http://schemas.microsoft.com/office/word/2006/wordml">
   <w:abstractNum w:abstractNumId="0">
     <w:nsid w:val="FFFFFF88"/>
     <w:multiLevelType w:val="singleLevel"/>
@@ -23555,7 +23522,7 @@
       </w:pPr>
     </w:pPrDefault>
   </w:docDefaults>
-  <w:latentStyles w:defLockedState="0" w:defUIPriority="0" w:defSemiHidden="0" w:defUnhideWhenUsed="0" w:defQFormat="0" w:count="267">
+  <w:latentStyles w:defLockedState="0" w:defUIPriority="0" w:defSemiHidden="0" w:defUnhideWhenUsed="0" w:defQFormat="0" w:count="276">
     <w:lsdException w:name="toc 1" w:uiPriority="39"/>
     <w:lsdException w:name="toc 2" w:uiPriority="39"/>
     <w:lsdException w:name="toc 3" w:uiPriority="39"/>
@@ -23566,6 +23533,15 @@
     <w:lsdException w:name="toc 8" w:uiPriority="39"/>
     <w:lsdException w:name="toc 9" w:uiPriority="39"/>
     <w:lsdException w:name="Hyperlink" w:uiPriority="99"/>
+    <w:lsdException w:name="Colorful List Accent 6" w:uiPriority="72"/>
+    <w:lsdException w:name="Colorful Grid Accent 6" w:uiPriority="73"/>
+    <w:lsdException w:name="Subtle Emphasis" w:uiPriority="19" w:qFormat="1"/>
+    <w:lsdException w:name="Intense Emphasis" w:uiPriority="21" w:qFormat="1"/>
+    <w:lsdException w:name="Subtle Reference" w:uiPriority="31" w:qFormat="1"/>
+    <w:lsdException w:name="Intense Reference" w:uiPriority="32" w:qFormat="1"/>
+    <w:lsdException w:name="Book Title" w:uiPriority="33" w:qFormat="1"/>
+    <w:lsdException w:name="Bibliography" w:semiHidden="1" w:uiPriority="37" w:unhideWhenUsed="1"/>
+    <w:lsdException w:name="TOC Heading" w:semiHidden="1" w:uiPriority="39" w:unhideWhenUsed="1" w:qFormat="1"/>
   </w:latentStyles>
   <w:style w:type="paragraph" w:default="1" w:styleId="Normal">
     <w:name w:val="Normal"/>
@@ -23637,13 +23613,11 @@
   </w:style>
   <w:style w:type="character" w:default="1" w:styleId="DefaultParagraphFont">
     <w:name w:val="Default Paragraph Font"/>
-    <w:uiPriority w:val="1"/>
     <w:semiHidden/>
     <w:unhideWhenUsed/>
   </w:style>
   <w:style w:type="table" w:default="1" w:styleId="TableNormal">
     <w:name w:val="Normal Table"/>
-    <w:uiPriority w:val="99"/>
     <w:semiHidden/>
     <w:unhideWhenUsed/>
     <w:qFormat/>
@@ -23659,7 +23633,6 @@
   </w:style>
   <w:style w:type="numbering" w:default="1" w:styleId="NoList">
     <w:name w:val="No List"/>
-    <w:uiPriority w:val="99"/>
     <w:semiHidden/>
     <w:unhideWhenUsed/>
   </w:style>

</xml_diff>

<commit_message>
modified control of sqlite cache, which results in [rarely used] parameter changes that are incompatible with prior agents. updated documentation with lots of detail and data. all of this to support reactive, long-living agents (see epmem manual for more detail).
</commit_message>
<xml_diff>
--- a/SoarSuite/Core/Documentation/Soar-EpMem Manual.docx
+++ b/SoarSuite/Core/Documentation/Soar-EpMem Manual.docx
@@ -56,7 +56,7 @@
       </w:pPr>
       <w:fldSimple w:instr=" COMMENTS  \* MERGEFORMAT ">
         <w:r>
-          <w:t>Version 0.3</w:t>
+          <w:t>Version 0.3.1</w:t>
         </w:r>
       </w:fldSimple>
     </w:p>
@@ -83,7 +83,7 @@
         <w:rPr>
           <w:noProof/>
         </w:rPr>
-        <w:t>21 May 2010</w:t>
+        <w:t>21 December 2010</w:t>
       </w:r>
       <w:r>
         <w:fldChar w:fldCharType="end"/>
@@ -289,7 +289,7 @@
             <w:rPr>
               <w:noProof/>
             </w:rPr>
-            <w:instrText xml:space="preserve"> PAGEREF _Toc152252982 \h </w:instrText>
+            <w:instrText xml:space="preserve"> PAGEREF _Toc154539069 \h </w:instrText>
           </w:r>
           <w:r>
             <w:rPr>
@@ -352,7 +352,7 @@
             <w:rPr>
               <w:noProof/>
             </w:rPr>
-            <w:instrText xml:space="preserve"> PAGEREF _Toc152252983 \h </w:instrText>
+            <w:instrText xml:space="preserve"> PAGEREF _Toc154539070 \h </w:instrText>
           </w:r>
           <w:r>
             <w:rPr>
@@ -415,7 +415,7 @@
             <w:rPr>
               <w:noProof/>
             </w:rPr>
-            <w:instrText xml:space="preserve"> PAGEREF _Toc152252984 \h </w:instrText>
+            <w:instrText xml:space="preserve"> PAGEREF _Toc154539071 \h </w:instrText>
           </w:r>
           <w:r>
             <w:rPr>
@@ -478,7 +478,7 @@
             <w:rPr>
               <w:noProof/>
             </w:rPr>
-            <w:instrText xml:space="preserve"> PAGEREF _Toc152252985 \h </w:instrText>
+            <w:instrText xml:space="preserve"> PAGEREF _Toc154539072 \h </w:instrText>
           </w:r>
           <w:r>
             <w:rPr>
@@ -540,7 +540,7 @@
             <w:rPr>
               <w:noProof/>
             </w:rPr>
-            <w:instrText xml:space="preserve"> PAGEREF _Toc152252986 \h </w:instrText>
+            <w:instrText xml:space="preserve"> PAGEREF _Toc154539073 \h </w:instrText>
           </w:r>
           <w:r>
             <w:rPr>
@@ -602,7 +602,7 @@
             <w:rPr>
               <w:noProof/>
             </w:rPr>
-            <w:instrText xml:space="preserve"> PAGEREF _Toc152252987 \h </w:instrText>
+            <w:instrText xml:space="preserve"> PAGEREF _Toc154539074 \h </w:instrText>
           </w:r>
           <w:r>
             <w:rPr>
@@ -664,7 +664,7 @@
             <w:rPr>
               <w:noProof/>
             </w:rPr>
-            <w:instrText xml:space="preserve"> PAGEREF _Toc152252988 \h </w:instrText>
+            <w:instrText xml:space="preserve"> PAGEREF _Toc154539075 \h </w:instrText>
           </w:r>
           <w:r>
             <w:rPr>
@@ -727,7 +727,7 @@
             <w:rPr>
               <w:noProof/>
             </w:rPr>
-            <w:instrText xml:space="preserve"> PAGEREF _Toc152252989 \h </w:instrText>
+            <w:instrText xml:space="preserve"> PAGEREF _Toc154539076 \h </w:instrText>
           </w:r>
           <w:r>
             <w:rPr>
@@ -790,7 +790,7 @@
             <w:rPr>
               <w:noProof/>
             </w:rPr>
-            <w:instrText xml:space="preserve"> PAGEREF _Toc152252990 \h </w:instrText>
+            <w:instrText xml:space="preserve"> PAGEREF _Toc154539077 \h </w:instrText>
           </w:r>
           <w:r>
             <w:rPr>
@@ -852,7 +852,7 @@
             <w:rPr>
               <w:noProof/>
             </w:rPr>
-            <w:instrText xml:space="preserve"> PAGEREF _Toc152252991 \h </w:instrText>
+            <w:instrText xml:space="preserve"> PAGEREF _Toc154539078 \h </w:instrText>
           </w:r>
           <w:r>
             <w:rPr>
@@ -915,7 +915,7 @@
             <w:rPr>
               <w:noProof/>
             </w:rPr>
-            <w:instrText xml:space="preserve"> PAGEREF _Toc152252992 \h </w:instrText>
+            <w:instrText xml:space="preserve"> PAGEREF _Toc154539079 \h </w:instrText>
           </w:r>
           <w:r>
             <w:rPr>
@@ -977,7 +977,7 @@
             <w:rPr>
               <w:noProof/>
             </w:rPr>
-            <w:instrText xml:space="preserve"> PAGEREF _Toc152252993 \h </w:instrText>
+            <w:instrText xml:space="preserve"> PAGEREF _Toc154539080 \h </w:instrText>
           </w:r>
           <w:r>
             <w:rPr>
@@ -1039,7 +1039,7 @@
             <w:rPr>
               <w:noProof/>
             </w:rPr>
-            <w:instrText xml:space="preserve"> PAGEREF _Toc152252994 \h </w:instrText>
+            <w:instrText xml:space="preserve"> PAGEREF _Toc154539081 \h </w:instrText>
           </w:r>
           <w:r>
             <w:rPr>
@@ -1102,7 +1102,7 @@
             <w:rPr>
               <w:noProof/>
             </w:rPr>
-            <w:instrText xml:space="preserve"> PAGEREF _Toc152252995 \h </w:instrText>
+            <w:instrText xml:space="preserve"> PAGEREF _Toc154539082 \h </w:instrText>
           </w:r>
           <w:r>
             <w:rPr>
@@ -1165,7 +1165,7 @@
             <w:rPr>
               <w:noProof/>
             </w:rPr>
-            <w:instrText xml:space="preserve"> PAGEREF _Toc152252996 \h </w:instrText>
+            <w:instrText xml:space="preserve"> PAGEREF _Toc154539083 \h </w:instrText>
           </w:r>
           <w:r>
             <w:rPr>
@@ -1227,7 +1227,7 @@
             <w:rPr>
               <w:noProof/>
             </w:rPr>
-            <w:instrText xml:space="preserve"> PAGEREF _Toc152252997 \h </w:instrText>
+            <w:instrText xml:space="preserve"> PAGEREF _Toc154539084 \h </w:instrText>
           </w:r>
           <w:r>
             <w:rPr>
@@ -1289,7 +1289,7 @@
             <w:rPr>
               <w:noProof/>
             </w:rPr>
-            <w:instrText xml:space="preserve"> PAGEREF _Toc152252998 \h </w:instrText>
+            <w:instrText xml:space="preserve"> PAGEREF _Toc154539085 \h </w:instrText>
           </w:r>
           <w:r>
             <w:rPr>
@@ -1306,7 +1306,7 @@
             <w:rPr>
               <w:noProof/>
             </w:rPr>
-            <w:t>11</w:t>
+            <w:t>12</w:t>
           </w:r>
           <w:r>
             <w:rPr>
@@ -1352,7 +1352,7 @@
             <w:rPr>
               <w:noProof/>
             </w:rPr>
-            <w:instrText xml:space="preserve"> PAGEREF _Toc152252999 \h </w:instrText>
+            <w:instrText xml:space="preserve"> PAGEREF _Toc154539086 \h </w:instrText>
           </w:r>
           <w:r>
             <w:rPr>
@@ -1414,7 +1414,7 @@
             <w:rPr>
               <w:noProof/>
             </w:rPr>
-            <w:instrText xml:space="preserve"> PAGEREF _Toc152253000 \h </w:instrText>
+            <w:instrText xml:space="preserve"> PAGEREF _Toc154539087 \h </w:instrText>
           </w:r>
           <w:r>
             <w:rPr>
@@ -1476,7 +1476,7 @@
             <w:rPr>
               <w:noProof/>
             </w:rPr>
-            <w:instrText xml:space="preserve"> PAGEREF _Toc152253001 \h </w:instrText>
+            <w:instrText xml:space="preserve"> PAGEREF _Toc154539088 \h </w:instrText>
           </w:r>
           <w:r>
             <w:rPr>
@@ -1539,7 +1539,7 @@
             <w:rPr>
               <w:noProof/>
             </w:rPr>
-            <w:instrText xml:space="preserve"> PAGEREF _Toc152253002 \h </w:instrText>
+            <w:instrText xml:space="preserve"> PAGEREF _Toc154539089 \h </w:instrText>
           </w:r>
           <w:r>
             <w:rPr>
@@ -1602,7 +1602,7 @@
             <w:rPr>
               <w:noProof/>
             </w:rPr>
-            <w:instrText xml:space="preserve"> PAGEREF _Toc152253003 \h </w:instrText>
+            <w:instrText xml:space="preserve"> PAGEREF _Toc154539090 \h </w:instrText>
           </w:r>
           <w:r>
             <w:rPr>
@@ -1665,7 +1665,7 @@
             <w:rPr>
               <w:noProof/>
             </w:rPr>
-            <w:instrText xml:space="preserve"> PAGEREF _Toc152253004 \h </w:instrText>
+            <w:instrText xml:space="preserve"> PAGEREF _Toc154539091 \h </w:instrText>
           </w:r>
           <w:r>
             <w:rPr>
@@ -1728,7 +1728,7 @@
             <w:rPr>
               <w:noProof/>
             </w:rPr>
-            <w:instrText xml:space="preserve"> PAGEREF _Toc152253005 \h </w:instrText>
+            <w:instrText xml:space="preserve"> PAGEREF _Toc154539092 \h </w:instrText>
           </w:r>
           <w:r>
             <w:rPr>
@@ -1791,7 +1791,7 @@
             <w:rPr>
               <w:noProof/>
             </w:rPr>
-            <w:instrText xml:space="preserve"> PAGEREF _Toc152253006 \h </w:instrText>
+            <w:instrText xml:space="preserve"> PAGEREF _Toc154539093 \h </w:instrText>
           </w:r>
           <w:r>
             <w:rPr>
@@ -1853,7 +1853,7 @@
             <w:rPr>
               <w:noProof/>
             </w:rPr>
-            <w:instrText xml:space="preserve"> PAGEREF _Toc152253007 \h </w:instrText>
+            <w:instrText xml:space="preserve"> PAGEREF _Toc154539094 \h </w:instrText>
           </w:r>
           <w:r>
             <w:rPr>
@@ -1915,7 +1915,7 @@
             <w:rPr>
               <w:noProof/>
             </w:rPr>
-            <w:instrText xml:space="preserve"> PAGEREF _Toc152253008 \h </w:instrText>
+            <w:instrText xml:space="preserve"> PAGEREF _Toc154539095 \h </w:instrText>
           </w:r>
           <w:r>
             <w:rPr>
@@ -1978,7 +1978,7 @@
             <w:rPr>
               <w:noProof/>
             </w:rPr>
-            <w:instrText xml:space="preserve"> PAGEREF _Toc152253009 \h </w:instrText>
+            <w:instrText xml:space="preserve"> PAGEREF _Toc154539096 \h </w:instrText>
           </w:r>
           <w:r>
             <w:rPr>
@@ -1995,7 +1995,7 @@
             <w:rPr>
               <w:noProof/>
             </w:rPr>
-            <w:t>18</w:t>
+            <w:t>19</w:t>
           </w:r>
           <w:r>
             <w:rPr>
@@ -2041,7 +2041,7 @@
             <w:rPr>
               <w:noProof/>
             </w:rPr>
-            <w:instrText xml:space="preserve"> PAGEREF _Toc152253010 \h </w:instrText>
+            <w:instrText xml:space="preserve"> PAGEREF _Toc154539097 \h </w:instrText>
           </w:r>
           <w:r>
             <w:rPr>
@@ -2058,7 +2058,7 @@
             <w:rPr>
               <w:noProof/>
             </w:rPr>
-            <w:t>20</w:t>
+            <w:t>21</w:t>
           </w:r>
           <w:r>
             <w:rPr>
@@ -2104,7 +2104,7 @@
             <w:rPr>
               <w:noProof/>
             </w:rPr>
-            <w:instrText xml:space="preserve"> PAGEREF _Toc152253011 \h </w:instrText>
+            <w:instrText xml:space="preserve"> PAGEREF _Toc154539098 \h </w:instrText>
           </w:r>
           <w:r>
             <w:rPr>
@@ -2121,7 +2121,7 @@
             <w:rPr>
               <w:noProof/>
             </w:rPr>
-            <w:t>24</w:t>
+            <w:t>25</w:t>
           </w:r>
           <w:r>
             <w:rPr>
@@ -2167,7 +2167,7 @@
             <w:rPr>
               <w:noProof/>
             </w:rPr>
-            <w:instrText xml:space="preserve"> PAGEREF _Toc152253012 \h </w:instrText>
+            <w:instrText xml:space="preserve"> PAGEREF _Toc154539099 \h </w:instrText>
           </w:r>
           <w:r>
             <w:rPr>
@@ -2184,7 +2184,7 @@
             <w:rPr>
               <w:noProof/>
             </w:rPr>
-            <w:t>25</w:t>
+            <w:t>26</w:t>
           </w:r>
           <w:r>
             <w:rPr>
@@ -2229,7 +2229,7 @@
             <w:rPr>
               <w:noProof/>
             </w:rPr>
-            <w:instrText xml:space="preserve"> PAGEREF _Toc152253013 \h </w:instrText>
+            <w:instrText xml:space="preserve"> PAGEREF _Toc154539100 \h </w:instrText>
           </w:r>
           <w:r>
             <w:rPr>
@@ -2246,7 +2246,7 @@
             <w:rPr>
               <w:noProof/>
             </w:rPr>
-            <w:t>25</w:t>
+            <w:t>26</w:t>
           </w:r>
           <w:r>
             <w:rPr>
@@ -2291,7 +2291,7 @@
             <w:rPr>
               <w:noProof/>
             </w:rPr>
-            <w:instrText xml:space="preserve"> PAGEREF _Toc152253014 \h </w:instrText>
+            <w:instrText xml:space="preserve"> PAGEREF _Toc154539101 \h </w:instrText>
           </w:r>
           <w:r>
             <w:rPr>
@@ -2308,7 +2308,7 @@
             <w:rPr>
               <w:noProof/>
             </w:rPr>
-            <w:t>25</w:t>
+            <w:t>26</w:t>
           </w:r>
           <w:r>
             <w:rPr>
@@ -2354,7 +2354,7 @@
             <w:rPr>
               <w:noProof/>
             </w:rPr>
-            <w:instrText xml:space="preserve"> PAGEREF _Toc152253015 \h </w:instrText>
+            <w:instrText xml:space="preserve"> PAGEREF _Toc154539102 \h </w:instrText>
           </w:r>
           <w:r>
             <w:rPr>
@@ -2371,7 +2371,7 @@
             <w:rPr>
               <w:noProof/>
             </w:rPr>
-            <w:t>27</w:t>
+            <w:t>29</w:t>
           </w:r>
           <w:r>
             <w:rPr>
@@ -2416,7 +2416,7 @@
             <w:rPr>
               <w:noProof/>
             </w:rPr>
-            <w:instrText xml:space="preserve"> PAGEREF _Toc152253016 \h </w:instrText>
+            <w:instrText xml:space="preserve"> PAGEREF _Toc154539103 \h </w:instrText>
           </w:r>
           <w:r>
             <w:rPr>
@@ -2433,7 +2433,7 @@
             <w:rPr>
               <w:noProof/>
             </w:rPr>
-            <w:t>27</w:t>
+            <w:t>29</w:t>
           </w:r>
           <w:r>
             <w:rPr>
@@ -2479,7 +2479,7 @@
             <w:rPr>
               <w:noProof/>
             </w:rPr>
-            <w:instrText xml:space="preserve"> PAGEREF _Toc152253017 \h </w:instrText>
+            <w:instrText xml:space="preserve"> PAGEREF _Toc154539104 \h </w:instrText>
           </w:r>
           <w:r>
             <w:rPr>
@@ -2496,7 +2496,7 @@
             <w:rPr>
               <w:noProof/>
             </w:rPr>
-            <w:t>28</w:t>
+            <w:t>30</w:t>
           </w:r>
           <w:r>
             <w:rPr>
@@ -2541,7 +2541,7 @@
             <w:rPr>
               <w:noProof/>
             </w:rPr>
-            <w:instrText xml:space="preserve"> PAGEREF _Toc152253018 \h </w:instrText>
+            <w:instrText xml:space="preserve"> PAGEREF _Toc154539105 \h </w:instrText>
           </w:r>
           <w:r>
             <w:rPr>
@@ -2558,7 +2558,7 @@
             <w:rPr>
               <w:noProof/>
             </w:rPr>
-            <w:t>28</w:t>
+            <w:t>30</w:t>
           </w:r>
           <w:r>
             <w:rPr>
@@ -2604,7 +2604,7 @@
             <w:rPr>
               <w:noProof/>
             </w:rPr>
-            <w:instrText xml:space="preserve"> PAGEREF _Toc152253019 \h </w:instrText>
+            <w:instrText xml:space="preserve"> PAGEREF _Toc154539106 \h </w:instrText>
           </w:r>
           <w:r>
             <w:rPr>
@@ -2621,7 +2621,7 @@
             <w:rPr>
               <w:noProof/>
             </w:rPr>
-            <w:t>28</w:t>
+            <w:t>30</w:t>
           </w:r>
           <w:r>
             <w:rPr>
@@ -2667,7 +2667,7 @@
             <w:rPr>
               <w:noProof/>
             </w:rPr>
-            <w:instrText xml:space="preserve"> PAGEREF _Toc152253020 \h </w:instrText>
+            <w:instrText xml:space="preserve"> PAGEREF _Toc154539107 \h </w:instrText>
           </w:r>
           <w:r>
             <w:rPr>
@@ -2684,7 +2684,7 @@
             <w:rPr>
               <w:noProof/>
             </w:rPr>
-            <w:t>28</w:t>
+            <w:t>30</w:t>
           </w:r>
           <w:r>
             <w:rPr>
@@ -2730,7 +2730,7 @@
             <w:rPr>
               <w:noProof/>
             </w:rPr>
-            <w:instrText xml:space="preserve"> PAGEREF _Toc152253021 \h </w:instrText>
+            <w:instrText xml:space="preserve"> PAGEREF _Toc154539108 \h </w:instrText>
           </w:r>
           <w:r>
             <w:rPr>
@@ -2747,7 +2747,7 @@
             <w:rPr>
               <w:noProof/>
             </w:rPr>
-            <w:t>30</w:t>
+            <w:t>32</w:t>
           </w:r>
           <w:r>
             <w:rPr>
@@ -2793,7 +2793,7 @@
             <w:rPr>
               <w:noProof/>
             </w:rPr>
-            <w:instrText xml:space="preserve"> PAGEREF _Toc152253022 \h </w:instrText>
+            <w:instrText xml:space="preserve"> PAGEREF _Toc154539109 \h </w:instrText>
           </w:r>
           <w:r>
             <w:rPr>
@@ -2810,7 +2810,7 @@
             <w:rPr>
               <w:noProof/>
             </w:rPr>
-            <w:t>30</w:t>
+            <w:t>32</w:t>
           </w:r>
           <w:r>
             <w:rPr>
@@ -2856,7 +2856,7 @@
             <w:rPr>
               <w:noProof/>
             </w:rPr>
-            <w:instrText xml:space="preserve"> PAGEREF _Toc152253023 \h </w:instrText>
+            <w:instrText xml:space="preserve"> PAGEREF _Toc154539110 \h </w:instrText>
           </w:r>
           <w:r>
             <w:rPr>
@@ -2873,7 +2873,7 @@
             <w:rPr>
               <w:noProof/>
             </w:rPr>
-            <w:t>31</w:t>
+            <w:t>33</w:t>
           </w:r>
           <w:r>
             <w:rPr>
@@ -2919,7 +2919,7 @@
             <w:rPr>
               <w:noProof/>
             </w:rPr>
-            <w:instrText xml:space="preserve"> PAGEREF _Toc152253024 \h </w:instrText>
+            <w:instrText xml:space="preserve"> PAGEREF _Toc154539111 \h </w:instrText>
           </w:r>
           <w:r>
             <w:rPr>
@@ -2936,7 +2936,7 @@
             <w:rPr>
               <w:noProof/>
             </w:rPr>
-            <w:t>31</w:t>
+            <w:t>33</w:t>
           </w:r>
           <w:r>
             <w:rPr>
@@ -2982,7 +2982,7 @@
             <w:rPr>
               <w:noProof/>
             </w:rPr>
-            <w:instrText xml:space="preserve"> PAGEREF _Toc152253025 \h </w:instrText>
+            <w:instrText xml:space="preserve"> PAGEREF _Toc154539112 \h </w:instrText>
           </w:r>
           <w:r>
             <w:rPr>
@@ -2999,7 +2999,7 @@
             <w:rPr>
               <w:noProof/>
             </w:rPr>
-            <w:t>31</w:t>
+            <w:t>33</w:t>
           </w:r>
           <w:r>
             <w:rPr>
@@ -3027,7 +3027,7 @@
       <w:r>
         <w:br w:type="page"/>
       </w:r>
-      <w:bookmarkStart w:id="1" w:name="_Toc152252982"/>
+      <w:bookmarkStart w:id="1" w:name="_Toc154539069"/>
       <w:r>
         <w:lastRenderedPageBreak/>
         <w:t>Document History</w:t>
@@ -3146,7 +3146,7 @@
       <w:r>
         <w:br w:type="page"/>
       </w:r>
-      <w:bookmarkStart w:id="2" w:name="_Toc152252983"/>
+      <w:bookmarkStart w:id="2" w:name="_Toc154539070"/>
       <w:r>
         <w:lastRenderedPageBreak/>
         <w:t>Soar-</w:t>
@@ -3201,7 +3201,7 @@
       <w:r>
         <w:br w:type="page"/>
       </w:r>
-      <w:bookmarkStart w:id="3" w:name="_Toc152252984"/>
+      <w:bookmarkStart w:id="3" w:name="_Toc154539071"/>
       <w:r>
         <w:lastRenderedPageBreak/>
         <w:t>Working Memory Structure</w:t>
@@ -3380,7 +3380,7 @@
       <w:r>
         <w:br w:type="page"/>
       </w:r>
-      <w:bookmarkStart w:id="4" w:name="_Toc152252985"/>
+      <w:bookmarkStart w:id="4" w:name="_Toc154539072"/>
       <w:r>
         <w:lastRenderedPageBreak/>
         <w:t>Storing Episodes</w:t>
@@ -3429,7 +3429,7 @@
           <w:numId w:val="6"/>
         </w:numPr>
       </w:pPr>
-      <w:bookmarkStart w:id="5" w:name="_Toc152252986"/>
+      <w:bookmarkStart w:id="5" w:name="_Toc154539073"/>
       <w:r>
         <w:t xml:space="preserve">New Episode </w:t>
       </w:r>
@@ -3683,7 +3683,7 @@
           <w:numId w:val="6"/>
         </w:numPr>
       </w:pPr>
-      <w:bookmarkStart w:id="6" w:name="_Toc152252987"/>
+      <w:bookmarkStart w:id="6" w:name="_Toc154539074"/>
       <w:r>
         <w:t>Episode Contents</w:t>
       </w:r>
@@ -3802,7 +3802,7 @@
           <w:numId w:val="6"/>
         </w:numPr>
       </w:pPr>
-      <w:bookmarkStart w:id="7" w:name="_Toc152252988"/>
+      <w:bookmarkStart w:id="7" w:name="_Toc154539075"/>
       <w:r>
         <w:t>Working Memory Activation</w:t>
       </w:r>
@@ -3898,7 +3898,7 @@
           <w:numId w:val="6"/>
         </w:numPr>
       </w:pPr>
-      <w:bookmarkStart w:id="8" w:name="_Toc152252989"/>
+      <w:bookmarkStart w:id="8" w:name="_Toc154539076"/>
       <w:r>
         <w:lastRenderedPageBreak/>
         <w:t>The wma Command</w:t>
@@ -3996,7 +3996,7 @@
           <w:numId w:val="6"/>
         </w:numPr>
       </w:pPr>
-      <w:bookmarkStart w:id="9" w:name="_Toc152252990"/>
+      <w:bookmarkStart w:id="9" w:name="_Toc154539077"/>
       <w:r>
         <w:t>WMA Parameters</w:t>
       </w:r>
@@ -4189,6 +4189,9 @@
             <w:shd w:val="clear" w:color="auto" w:fill="auto"/>
           </w:tcPr>
           <w:p>
+            <w:pPr>
+              <w:jc w:val="center"/>
+            </w:pPr>
             <w:proofErr w:type="gramStart"/>
             <w:r>
               <w:t>on</w:t>
@@ -4196,6 +4199,9 @@
             <w:proofErr w:type="gramEnd"/>
           </w:p>
           <w:p>
+            <w:pPr>
+              <w:jc w:val="center"/>
+            </w:pPr>
             <w:proofErr w:type="gramStart"/>
             <w:r>
               <w:t>off</w:t>
@@ -4209,6 +4215,9 @@
             <w:shd w:val="clear" w:color="auto" w:fill="auto"/>
           </w:tcPr>
           <w:p>
+            <w:pPr>
+              <w:jc w:val="center"/>
+            </w:pPr>
             <w:proofErr w:type="gramStart"/>
             <w:r>
               <w:t>o</w:t>
@@ -4265,6 +4274,9 @@
             <w:shd w:val="clear" w:color="auto" w:fill="auto"/>
           </w:tcPr>
           <w:p>
+            <w:pPr>
+              <w:jc w:val="center"/>
+            </w:pPr>
             <w:r>
               <w:t>[0,1]</w:t>
             </w:r>
@@ -4276,6 +4288,9 @@
             <w:shd w:val="clear" w:color="auto" w:fill="auto"/>
           </w:tcPr>
           <w:p>
+            <w:pPr>
+              <w:jc w:val="center"/>
+            </w:pPr>
             <w:r>
               <w:t>0.8</w:t>
             </w:r>
@@ -4321,6 +4336,9 @@
             <w:shd w:val="clear" w:color="auto" w:fill="auto"/>
           </w:tcPr>
           <w:p>
+            <w:pPr>
+              <w:jc w:val="center"/>
+            </w:pPr>
             <w:proofErr w:type="gramStart"/>
             <w:r>
               <w:t>on</w:t>
@@ -4328,6 +4346,9 @@
             <w:proofErr w:type="gramEnd"/>
           </w:p>
           <w:p>
+            <w:pPr>
+              <w:jc w:val="center"/>
+            </w:pPr>
             <w:proofErr w:type="gramStart"/>
             <w:r>
               <w:t>off</w:t>
@@ -4341,6 +4362,9 @@
             <w:shd w:val="clear" w:color="auto" w:fill="auto"/>
           </w:tcPr>
           <w:p>
+            <w:pPr>
+              <w:jc w:val="center"/>
+            </w:pPr>
             <w:proofErr w:type="gramStart"/>
             <w:r>
               <w:t>off</w:t>
@@ -4624,7 +4648,7 @@
           <w:numId w:val="6"/>
         </w:numPr>
       </w:pPr>
-      <w:bookmarkStart w:id="10" w:name="_Toc152252991"/>
+      <w:bookmarkStart w:id="10" w:name="_Toc154539078"/>
       <w:r>
         <w:t>Soar-</w:t>
       </w:r>
@@ -4702,7 +4726,7 @@
       <w:r>
         <w:br w:type="page"/>
       </w:r>
-      <w:bookmarkStart w:id="11" w:name="_Toc152252992"/>
+      <w:bookmarkStart w:id="11" w:name="_Toc154539079"/>
       <w:r>
         <w:lastRenderedPageBreak/>
         <w:t>Retrieving Episodes</w:t>
@@ -4762,7 +4786,7 @@
       </w:pPr>
       <w:bookmarkStart w:id="12" w:name="_Ref81044084"/>
       <w:bookmarkStart w:id="13" w:name="_Ref81043914"/>
-      <w:bookmarkStart w:id="14" w:name="_Toc152252993"/>
+      <w:bookmarkStart w:id="14" w:name="_Toc154539080"/>
       <w:r>
         <w:t>Soar-</w:t>
       </w:r>
@@ -4983,7 +5007,7 @@
           <w:numId w:val="6"/>
         </w:numPr>
       </w:pPr>
-      <w:bookmarkStart w:id="15" w:name="_Toc152252994"/>
+      <w:bookmarkStart w:id="15" w:name="_Toc154539081"/>
       <w:r>
         <w:t>Non-Cue-Based Retrievals</w:t>
       </w:r>
@@ -5003,7 +5027,7 @@
           <w:numId w:val="6"/>
         </w:numPr>
       </w:pPr>
-      <w:bookmarkStart w:id="16" w:name="_Toc152252995"/>
+      <w:bookmarkStart w:id="16" w:name="_Toc154539082"/>
       <w:r>
         <w:t>Absolute NCB Retrievals</w:t>
       </w:r>
@@ -5177,7 +5201,7 @@
           <w:numId w:val="6"/>
         </w:numPr>
       </w:pPr>
-      <w:bookmarkStart w:id="17" w:name="_Toc152252996"/>
+      <w:bookmarkStart w:id="17" w:name="_Toc154539083"/>
       <w:r>
         <w:lastRenderedPageBreak/>
         <w:t>Relative NCB Retrievals</w:t>
@@ -5301,7 +5325,7 @@
         </w:numPr>
       </w:pPr>
       <w:bookmarkStart w:id="18" w:name="_Ref81043917"/>
-      <w:bookmarkStart w:id="19" w:name="_Toc152252997"/>
+      <w:bookmarkStart w:id="19" w:name="_Toc154539084"/>
       <w:r>
         <w:t>Cue-Based Retrievals</w:t>
       </w:r>
@@ -5905,8 +5929,12 @@
         </w:numPr>
       </w:pPr>
       <w:bookmarkStart w:id="20" w:name="_Ref81043959"/>
-      <w:bookmarkStart w:id="21" w:name="_Toc152252998"/>
-      <w:r>
+      <w:r>
+        <w:br w:type="page"/>
+      </w:r>
+      <w:bookmarkStart w:id="21" w:name="_Toc154539085"/>
+      <w:r>
+        <w:lastRenderedPageBreak/>
         <w:t>Retrieval Meta-Data</w:t>
       </w:r>
       <w:bookmarkEnd w:id="20"/>
@@ -5990,11 +6018,7 @@
       </w:r>
       <w:proofErr w:type="spellEnd"/>
       <w:r>
-        <w:t xml:space="preserve"> retrieves an episodic memory, that memory is placed here. This WME is an identifier that is treated as the root of the state that was used to create </w:t>
-      </w:r>
-      <w:r>
-        <w:lastRenderedPageBreak/>
-        <w:t xml:space="preserve">the episodic memory. If the </w:t>
+        <w:t xml:space="preserve"> retrieves an episodic memory, that memory is placed here. This WME is an identifier that is treated as the root of the state that was used to create the episodic memory. If the </w:t>
       </w:r>
       <w:r>
         <w:rPr>
@@ -6479,11 +6503,18 @@
           <w:b/>
         </w:rPr>
       </w:pPr>
-      <w:proofErr w:type="gramStart"/>
       <w:r>
         <w:rPr>
           <w:b/>
         </w:rPr>
+        <w:br w:type="page"/>
+      </w:r>
+      <w:proofErr w:type="gramStart"/>
+      <w:r>
+        <w:rPr>
+          <w:b/>
+        </w:rPr>
+        <w:lastRenderedPageBreak/>
         <w:t>graph</w:t>
       </w:r>
       <w:proofErr w:type="gramEnd"/>
@@ -6590,11 +6621,7 @@
         <w:t>, and structural match was successful on the retriev</w:t>
       </w:r>
       <w:r>
-        <w:t xml:space="preserve">ed episode.  This WME provides a mapping between </w:t>
-      </w:r>
-      <w:r>
-        <w:lastRenderedPageBreak/>
-        <w:t xml:space="preserve">identifiers in the cue and in the retrieved episode.  For each identifier in the cue, there is a </w:t>
+        <w:t xml:space="preserve">ed episode.  This WME provides a mapping between identifiers in the cue and in the retrieved episode.  For each identifier in the cue, there is a </w:t>
       </w:r>
       <w:r>
         <w:rPr>
@@ -6659,7 +6686,7 @@
       <w:r>
         <w:br w:type="page"/>
       </w:r>
-      <w:bookmarkStart w:id="22" w:name="_Toc152252999"/>
+      <w:bookmarkStart w:id="22" w:name="_Toc154539086"/>
       <w:r>
         <w:lastRenderedPageBreak/>
         <w:t>Soar-</w:t>
@@ -6695,7 +6722,7 @@
           <w:numId w:val="6"/>
         </w:numPr>
       </w:pPr>
-      <w:bookmarkStart w:id="23" w:name="_Toc152253000"/>
+      <w:bookmarkStart w:id="23" w:name="_Toc154539087"/>
       <w:r>
         <w:t>Parameter Configuration</w:t>
       </w:r>
@@ -6790,7 +6817,7 @@
           <w:numId w:val="6"/>
         </w:numPr>
       </w:pPr>
-      <w:bookmarkStart w:id="24" w:name="_Toc152253001"/>
+      <w:bookmarkStart w:id="24" w:name="_Toc154539088"/>
       <w:r>
         <w:t>Parameter Descriptions</w:t>
       </w:r>
@@ -6844,7 +6871,7 @@
           <w:numId w:val="6"/>
         </w:numPr>
       </w:pPr>
-      <w:bookmarkStart w:id="25" w:name="_Toc152253002"/>
+      <w:bookmarkStart w:id="25" w:name="_Toc154539089"/>
       <w:r>
         <w:t>General</w:t>
       </w:r>
@@ -7149,7 +7176,7 @@
           <w:numId w:val="6"/>
         </w:numPr>
       </w:pPr>
-      <w:bookmarkStart w:id="26" w:name="_Toc152253003"/>
+      <w:bookmarkStart w:id="26" w:name="_Toc154539090"/>
       <w:r>
         <w:t>Encoding</w:t>
       </w:r>
@@ -8289,7 +8316,7 @@
           <w:numId w:val="6"/>
         </w:numPr>
       </w:pPr>
-      <w:bookmarkStart w:id="27" w:name="_Toc152253004"/>
+      <w:bookmarkStart w:id="27" w:name="_Toc154539091"/>
       <w:r>
         <w:t>Storage</w:t>
       </w:r>
@@ -9078,7 +9105,7 @@
           <w:numId w:val="6"/>
         </w:numPr>
       </w:pPr>
-      <w:bookmarkStart w:id="28" w:name="_Toc152253005"/>
+      <w:bookmarkStart w:id="28" w:name="_Toc154539092"/>
       <w:r>
         <w:lastRenderedPageBreak/>
         <w:t>Retrieval</w:t>
@@ -9543,7 +9570,7 @@
           <w:numId w:val="6"/>
         </w:numPr>
       </w:pPr>
-      <w:bookmarkStart w:id="29" w:name="_Toc152253006"/>
+      <w:bookmarkStart w:id="29" w:name="_Toc154539093"/>
       <w:r>
         <w:t>Performance</w:t>
       </w:r>
@@ -9586,7 +9613,7 @@
               <w:t xml:space="preserve">Specifies the </w:t>
             </w:r>
             <w:r>
-              <w:t>maximum amount of memory used for SQLite cache</w:t>
+              <w:t>size of each memory page used in the SQLite cache</w:t>
             </w:r>
           </w:p>
         </w:tc>
@@ -9618,14 +9645,22 @@
                 <w:b/>
               </w:rPr>
             </w:pPr>
+            <w:proofErr w:type="spellStart"/>
             <w:proofErr w:type="gramStart"/>
             <w:r>
               <w:rPr>
                 <w:b/>
               </w:rPr>
-              <w:t>cache</w:t>
+              <w:t>page</w:t>
             </w:r>
             <w:proofErr w:type="gramEnd"/>
+            <w:r>
+              <w:rPr>
+                <w:b/>
+              </w:rPr>
+              <w:t>_size</w:t>
+            </w:r>
+            <w:proofErr w:type="spellEnd"/>
           </w:p>
         </w:tc>
       </w:tr>
@@ -9672,14 +9707,12 @@
                       <w:b/>
                     </w:rPr>
                   </w:pPr>
-                  <w:proofErr w:type="gramStart"/>
                   <w:r>
                     <w:rPr>
                       <w:b/>
                     </w:rPr>
-                    <w:t>large</w:t>
+                    <w:t>1k</w:t>
                   </w:r>
-                  <w:proofErr w:type="gramEnd"/>
                 </w:p>
               </w:tc>
               <w:tc>
@@ -9692,7 +9725,7 @@
                     <w:spacing w:after="0"/>
                   </w:pPr>
                   <w:r>
-                    <w:t>100MB</w:t>
+                    <w:t>1024 bytes</w:t>
                   </w:r>
                 </w:p>
               </w:tc>
@@ -9710,14 +9743,12 @@
                       <w:b/>
                     </w:rPr>
                   </w:pPr>
-                  <w:proofErr w:type="gramStart"/>
                   <w:r>
                     <w:rPr>
                       <w:b/>
                     </w:rPr>
-                    <w:t>medium</w:t>
+                    <w:t>2k</w:t>
                   </w:r>
-                  <w:proofErr w:type="gramEnd"/>
                 </w:p>
               </w:tc>
               <w:tc>
@@ -9730,7 +9761,7 @@
                     <w:spacing w:after="0"/>
                   </w:pPr>
                   <w:r>
-                    <w:t>20MB</w:t>
+                    <w:t>2048 bytes</w:t>
                   </w:r>
                 </w:p>
               </w:tc>
@@ -9748,14 +9779,12 @@
                       <w:b/>
                     </w:rPr>
                   </w:pPr>
-                  <w:proofErr w:type="gramStart"/>
                   <w:r>
                     <w:rPr>
                       <w:b/>
                     </w:rPr>
-                    <w:t>small</w:t>
+                    <w:t>4k</w:t>
                   </w:r>
-                  <w:proofErr w:type="gramEnd"/>
                 </w:p>
               </w:tc>
               <w:tc>
@@ -9768,7 +9797,115 @@
                     <w:spacing w:after="0"/>
                   </w:pPr>
                   <w:r>
-                    <w:t>5MB</w:t>
+                    <w:t>4092 bytes</w:t>
+                  </w:r>
+                </w:p>
+              </w:tc>
+            </w:tr>
+            <w:tr>
+              <w:tc>
+                <w:tcPr>
+                  <w:tcW w:w="1146" w:type="pct"/>
+                  <w:shd w:val="clear" w:color="auto" w:fill="auto"/>
+                </w:tcPr>
+                <w:p>
+                  <w:pPr>
+                    <w:spacing w:after="0"/>
+                    <w:rPr>
+                      <w:b/>
+                    </w:rPr>
+                  </w:pPr>
+                  <w:r>
+                    <w:rPr>
+                      <w:b/>
+                    </w:rPr>
+                    <w:t>8k</w:t>
+                  </w:r>
+                </w:p>
+              </w:tc>
+              <w:tc>
+                <w:tcPr>
+                  <w:tcW w:w="3854" w:type="pct"/>
+                  <w:shd w:val="clear" w:color="auto" w:fill="auto"/>
+                </w:tcPr>
+                <w:p>
+                  <w:pPr>
+                    <w:spacing w:after="0"/>
+                  </w:pPr>
+                  <w:r>
+                    <w:t>8192 bytes</w:t>
+                  </w:r>
+                </w:p>
+              </w:tc>
+            </w:tr>
+            <w:tr>
+              <w:tc>
+                <w:tcPr>
+                  <w:tcW w:w="1146" w:type="pct"/>
+                  <w:shd w:val="clear" w:color="auto" w:fill="auto"/>
+                </w:tcPr>
+                <w:p>
+                  <w:pPr>
+                    <w:spacing w:after="0"/>
+                    <w:rPr>
+                      <w:b/>
+                    </w:rPr>
+                  </w:pPr>
+                  <w:r>
+                    <w:rPr>
+                      <w:b/>
+                    </w:rPr>
+                    <w:t>16k</w:t>
+                  </w:r>
+                </w:p>
+              </w:tc>
+              <w:tc>
+                <w:tcPr>
+                  <w:tcW w:w="3854" w:type="pct"/>
+                  <w:shd w:val="clear" w:color="auto" w:fill="auto"/>
+                </w:tcPr>
+                <w:p>
+                  <w:pPr>
+                    <w:spacing w:after="0"/>
+                  </w:pPr>
+                  <w:r>
+                    <w:t>16384 bytes</w:t>
+                  </w:r>
+                </w:p>
+              </w:tc>
+            </w:tr>
+            <w:tr>
+              <w:tc>
+                <w:tcPr>
+                  <w:tcW w:w="1146" w:type="pct"/>
+                  <w:shd w:val="clear" w:color="auto" w:fill="auto"/>
+                </w:tcPr>
+                <w:p>
+                  <w:pPr>
+                    <w:spacing w:after="0"/>
+                    <w:rPr>
+                      <w:b/>
+                    </w:rPr>
+                  </w:pPr>
+                  <w:r>
+                    <w:rPr>
+                      <w:b/>
+                    </w:rPr>
+                    <w:t>32k</w:t>
+                  </w:r>
+                </w:p>
+              </w:tc>
+              <w:tc>
+                <w:tcPr>
+                  <w:tcW w:w="3854" w:type="pct"/>
+                  <w:shd w:val="clear" w:color="auto" w:fill="auto"/>
+                </w:tcPr>
+                <w:p>
+                  <w:pPr>
+                    <w:spacing w:after="0"/>
+                  </w:pPr>
+                  <w:r>
+                    <w:t>32768 bytes</w:t>
                   </w:r>
                 </w:p>
               </w:tc>
@@ -9804,14 +9941,212 @@
                 <w:b/>
               </w:rPr>
             </w:pPr>
+            <w:r>
+              <w:rPr>
+                <w:b/>
+              </w:rPr>
+              <w:t>8</w:t>
+            </w:r>
+            <w:r>
+              <w:rPr>
+                <w:b/>
+              </w:rPr>
+              <w:t>k</w:t>
+            </w:r>
+          </w:p>
+        </w:tc>
+      </w:tr>
+      <w:tr>
+        <w:tc>
+          <w:tcPr>
+            <w:tcW w:w="722" w:type="pct"/>
+            <w:shd w:val="clear" w:color="auto" w:fill="auto"/>
+          </w:tcPr>
+          <w:p>
+            <w:pPr>
+              <w:spacing w:after="0"/>
+            </w:pPr>
+            <w:r>
+              <w:t>Protected</w:t>
+            </w:r>
+          </w:p>
+        </w:tc>
+        <w:tc>
+          <w:tcPr>
+            <w:tcW w:w="4278" w:type="pct"/>
+            <w:shd w:val="clear" w:color="auto" w:fill="auto"/>
+          </w:tcPr>
+          <w:p>
+            <w:pPr>
+              <w:spacing w:after="0"/>
+            </w:pPr>
             <w:proofErr w:type="gramStart"/>
             <w:r>
+              <w:t>yes</w:t>
+            </w:r>
+            <w:proofErr w:type="gramEnd"/>
+          </w:p>
+        </w:tc>
+      </w:tr>
+    </w:tbl>
+    <w:p/>
+    <w:tbl>
+      <w:tblPr>
+        <w:tblW w:w="5000" w:type="pct"/>
+        <w:tblLook w:val="0000" w:firstRow="0" w:lastRow="0" w:firstColumn="0" w:lastColumn="0" w:noHBand="0" w:noVBand="0"/>
+      </w:tblPr>
+      <w:tblGrid>
+        <w:gridCol w:w="1383"/>
+        <w:gridCol w:w="8193"/>
+      </w:tblGrid>
+      <w:tr>
+        <w:tc>
+          <w:tcPr>
+            <w:tcW w:w="722" w:type="pct"/>
+            <w:shd w:val="clear" w:color="auto" w:fill="auto"/>
+          </w:tcPr>
+          <w:p>
+            <w:pPr>
+              <w:spacing w:after="0"/>
+            </w:pPr>
+            <w:r>
+              <w:t>Purpose</w:t>
+            </w:r>
+          </w:p>
+        </w:tc>
+        <w:tc>
+          <w:tcPr>
+            <w:tcW w:w="4278" w:type="pct"/>
+            <w:shd w:val="clear" w:color="auto" w:fill="auto"/>
+          </w:tcPr>
+          <w:p>
+            <w:pPr>
+              <w:spacing w:after="0"/>
+            </w:pPr>
+            <w:r>
+              <w:t xml:space="preserve">Specifies the </w:t>
+            </w:r>
+            <w:r>
+              <w:t>number of memory pages used in the SQLite cache</w:t>
+            </w:r>
+          </w:p>
+        </w:tc>
+      </w:tr>
+      <w:tr>
+        <w:tc>
+          <w:tcPr>
+            <w:tcW w:w="722" w:type="pct"/>
+            <w:shd w:val="clear" w:color="auto" w:fill="auto"/>
+          </w:tcPr>
+          <w:p>
+            <w:pPr>
+              <w:spacing w:after="0"/>
+            </w:pPr>
+            <w:r>
+              <w:t>Parameter</w:t>
+            </w:r>
+          </w:p>
+        </w:tc>
+        <w:tc>
+          <w:tcPr>
+            <w:tcW w:w="4278" w:type="pct"/>
+            <w:shd w:val="clear" w:color="auto" w:fill="auto"/>
+          </w:tcPr>
+          <w:p>
+            <w:pPr>
+              <w:spacing w:after="0"/>
               <w:rPr>
                 <w:b/>
               </w:rPr>
-              <w:t>large</w:t>
+            </w:pPr>
+            <w:proofErr w:type="spellStart"/>
+            <w:proofErr w:type="gramStart"/>
+            <w:r>
+              <w:rPr>
+                <w:b/>
+              </w:rPr>
+              <w:t>cache</w:t>
             </w:r>
             <w:proofErr w:type="gramEnd"/>
+            <w:r>
+              <w:rPr>
+                <w:b/>
+              </w:rPr>
+              <w:t>_size</w:t>
+            </w:r>
+            <w:proofErr w:type="spellEnd"/>
+          </w:p>
+        </w:tc>
+      </w:tr>
+      <w:tr>
+        <w:tc>
+          <w:tcPr>
+            <w:tcW w:w="722" w:type="pct"/>
+            <w:shd w:val="clear" w:color="auto" w:fill="auto"/>
+          </w:tcPr>
+          <w:p>
+            <w:pPr>
+              <w:spacing w:after="0"/>
+            </w:pPr>
+            <w:r>
+              <w:t>Values</w:t>
+            </w:r>
+          </w:p>
+        </w:tc>
+        <w:tc>
+          <w:tcPr>
+            <w:tcW w:w="4278" w:type="pct"/>
+            <w:shd w:val="clear" w:color="auto" w:fill="auto"/>
+          </w:tcPr>
+          <w:p>
+            <w:pPr>
+              <w:spacing w:after="0"/>
+            </w:pPr>
+            <w:r>
+              <w:t>Integer, &gt;=</w:t>
+            </w:r>
+            <w:r>
+              <w:rPr>
+                <w:b/>
+              </w:rPr>
+              <w:t>1</w:t>
+            </w:r>
+          </w:p>
+        </w:tc>
+      </w:tr>
+      <w:tr>
+        <w:tc>
+          <w:tcPr>
+            <w:tcW w:w="722" w:type="pct"/>
+            <w:shd w:val="clear" w:color="auto" w:fill="auto"/>
+          </w:tcPr>
+          <w:p>
+            <w:pPr>
+              <w:spacing w:after="0"/>
+            </w:pPr>
+            <w:r>
+              <w:t>Default</w:t>
+            </w:r>
+          </w:p>
+        </w:tc>
+        <w:tc>
+          <w:tcPr>
+            <w:tcW w:w="4278" w:type="pct"/>
+            <w:shd w:val="clear" w:color="auto" w:fill="auto"/>
+          </w:tcPr>
+          <w:p>
+            <w:pPr>
+              <w:spacing w:after="0"/>
+              <w:rPr>
+                <w:b/>
+              </w:rPr>
+            </w:pPr>
+            <w:r>
+              <w:rPr>
+                <w:b/>
+              </w:rPr>
+              <w:t>10000</w:t>
+            </w:r>
           </w:p>
         </w:tc>
       </w:tr>
@@ -10119,6 +10454,7 @@
       </w:tr>
     </w:tbl>
     <w:p/>
+    <w:p/>
     <w:tbl>
       <w:tblPr>
         <w:tblW w:w="5000" w:type="pct"/>
@@ -10139,6 +10475,7 @@
               <w:spacing w:after="0"/>
             </w:pPr>
             <w:r>
+              <w:lastRenderedPageBreak/>
               <w:t>Purpose</w:t>
             </w:r>
           </w:p>
@@ -10505,9 +10842,8 @@
           <w:numId w:val="6"/>
         </w:numPr>
       </w:pPr>
-      <w:bookmarkStart w:id="30" w:name="_Toc152253007"/>
-      <w:r>
-        <w:lastRenderedPageBreak/>
+      <w:bookmarkStart w:id="30" w:name="_Toc154539094"/>
+      <w:r>
         <w:t>Full Parameter Configuration</w:t>
       </w:r>
       <w:bookmarkEnd w:id="30"/>
@@ -10822,13 +11158,40 @@
         <w:pStyle w:val="code"/>
         <w:spacing w:after="0"/>
       </w:pPr>
+      <w:proofErr w:type="spellStart"/>
       <w:proofErr w:type="gramStart"/>
       <w:r>
+        <w:t>page</w:t>
+      </w:r>
+      <w:proofErr w:type="gramEnd"/>
+      <w:r>
+        <w:t>_size</w:t>
+      </w:r>
+      <w:proofErr w:type="spellEnd"/>
+      <w:r>
+        <w:t>: 8k</w:t>
+      </w:r>
+    </w:p>
+    <w:p>
+      <w:pPr>
+        <w:pStyle w:val="code"/>
+        <w:spacing w:after="0"/>
+      </w:pPr>
+      <w:proofErr w:type="spellStart"/>
+      <w:proofErr w:type="gramStart"/>
+      <w:r>
         <w:t>cache</w:t>
       </w:r>
       <w:proofErr w:type="gramEnd"/>
       <w:r>
-        <w:t>: large</w:t>
+        <w:t>_size</w:t>
+      </w:r>
+      <w:proofErr w:type="spellEnd"/>
+      <w:r>
+        <w:t xml:space="preserve">: </w:t>
+      </w:r>
+      <w:r>
+        <w:t>10000</w:t>
       </w:r>
     </w:p>
     <w:p>
@@ -10874,7 +11237,7 @@
         </w:numPr>
       </w:pPr>
       <w:bookmarkStart w:id="32" w:name="_Ref122328513"/>
-      <w:bookmarkStart w:id="33" w:name="_Toc152253008"/>
+      <w:bookmarkStart w:id="33" w:name="_Toc154539095"/>
       <w:r>
         <w:t>Parameter Behavior</w:t>
       </w:r>
@@ -10897,6 +11260,7 @@
     </w:p>
     <w:p>
       <w:r>
+        <w:lastRenderedPageBreak/>
         <w:t xml:space="preserve">The set of parameters listed above that have a “yes” in the </w:t>
       </w:r>
       <w:r>
@@ -10978,7 +11342,7 @@
         <w:br w:type="page"/>
       </w:r>
       <w:bookmarkStart w:id="34" w:name="_Ref81045517"/>
-      <w:bookmarkStart w:id="35" w:name="_Toc152253009"/>
+      <w:bookmarkStart w:id="35" w:name="_Toc154539096"/>
       <w:r>
         <w:lastRenderedPageBreak/>
         <w:t>Soar-</w:t>
@@ -12527,7 +12891,7 @@
       <w:r>
         <w:br w:type="page"/>
       </w:r>
-      <w:bookmarkStart w:id="36" w:name="_Toc152253010"/>
+      <w:bookmarkStart w:id="36" w:name="_Toc154539097"/>
       <w:r>
         <w:lastRenderedPageBreak/>
         <w:t>Soar-</w:t>
@@ -16642,7 +17006,7 @@
       <w:r>
         <w:br w:type="page"/>
       </w:r>
-      <w:bookmarkStart w:id="37" w:name="_Toc152253011"/>
+      <w:bookmarkStart w:id="37" w:name="_Toc154539098"/>
       <w:r>
         <w:lastRenderedPageBreak/>
         <w:t xml:space="preserve">Trace </w:t>
@@ -16706,7 +17070,7 @@
       <w:r>
         <w:br w:type="page"/>
       </w:r>
-      <w:bookmarkStart w:id="38" w:name="_Toc152253012"/>
+      <w:bookmarkStart w:id="38" w:name="_Toc154539099"/>
       <w:r>
         <w:lastRenderedPageBreak/>
         <w:t>Soar-</w:t>
@@ -16742,7 +17106,7 @@
           <w:numId w:val="6"/>
         </w:numPr>
       </w:pPr>
-      <w:bookmarkStart w:id="39" w:name="_Toc152253013"/>
+      <w:bookmarkStart w:id="39" w:name="_Toc154539100"/>
       <w:r>
         <w:t xml:space="preserve">Sources of </w:t>
       </w:r>
@@ -16818,7 +17182,7 @@
           <w:numId w:val="6"/>
         </w:numPr>
       </w:pPr>
-      <w:bookmarkStart w:id="40" w:name="_Toc152253014"/>
+      <w:bookmarkStart w:id="40" w:name="_Toc154539101"/>
       <w:r>
         <w:t>Performance Tweaking</w:t>
       </w:r>
@@ -16832,7 +17196,6 @@
       <w:r>
         <w:t xml:space="preserve">When using a database stored to disk, several parameters become crucial to performance.  The first is </w:t>
       </w:r>
-      <w:proofErr w:type="gramStart"/>
       <w:r>
         <w:rPr>
           <w:b/>
@@ -16840,11 +17203,10 @@
         <w:t>commit</w:t>
       </w:r>
       <w:r>
-        <w:t xml:space="preserve"> which</w:t>
-      </w:r>
-      <w:proofErr w:type="gramEnd"/>
-      <w:r>
-        <w:t xml:space="preserve"> controls the number of episodes that occur between writes to disk.  If the total number of episodes (or a range) is known ahead of time, setting this value to a greater number will result in greatest performance (due to decreased I/O).</w:t>
+        <w:t>,</w:t>
+      </w:r>
+      <w:r>
+        <w:t xml:space="preserve"> which controls the number of episodes that occur between writes to disk.  If the total number of episodes (or a range) is known ahead of time, setting this value to a greater number will result in greatest performance (due to decreased I/O).</w:t>
       </w:r>
     </w:p>
     <w:p>
@@ -16859,16 +17221,299 @@
         <w:ind w:left="0"/>
       </w:pPr>
       <w:r>
-        <w:t xml:space="preserve">The next parameter is </w:t>
-      </w:r>
+        <w:t xml:space="preserve">The next two parameters deal with the SQLite cache, which is a memory store used to speed operations like queries by keeping in memory structures like levels of index B+-trees. The first parameter, </w:t>
+      </w:r>
+      <w:proofErr w:type="spellStart"/>
       <w:r>
         <w:rPr>
           <w:b/>
         </w:rPr>
-        <w:t>cache</w:t>
-      </w:r>
-      <w:r>
-        <w:t>.  Greater settings afford SQLite greater amounts of memory in which to store B-Tree nodes, thus reducing disk I/O for searches.  This memory is not pre-allocated, so short/small runs will not automatically make use of this space.  Some situations may benefit from smaller cache allocation, to reduce memory allocation calls.</w:t>
+        <w:t>page_size</w:t>
+      </w:r>
+      <w:proofErr w:type="spellEnd"/>
+      <w:r>
+        <w:t xml:space="preserve">, indicates the size, in bytes, of each cache page. The second parameter, </w:t>
+      </w:r>
+      <w:proofErr w:type="spellStart"/>
+      <w:r>
+        <w:rPr>
+          <w:b/>
+        </w:rPr>
+        <w:t>cache_size</w:t>
+      </w:r>
+      <w:proofErr w:type="spellEnd"/>
+      <w:r>
+        <w:t xml:space="preserve">, suggests to SQLite how many pages are available for the cache. Total cache size is the product of these two parameter settings. The cache memory is not pre-allocated, so short/small runs will not necessarily make use of this space. </w:t>
+      </w:r>
+      <w:r>
+        <w:t xml:space="preserve">Generally speaking, a greater </w:t>
+      </w:r>
+      <w:r>
+        <w:rPr>
+          <w:i/>
+        </w:rPr>
+        <w:t>number</w:t>
+      </w:r>
+      <w:r>
+        <w:t xml:space="preserve"> of cache pages will benefit query time, as SQLite can keep necessary meta-data in memory. However, some documented situations have shown improved performance from decreasing cache pages to increase memory locality.</w:t>
+      </w:r>
+      <w:r>
+        <w:t xml:space="preserve"> This is of greater concern when dealing with </w:t>
+      </w:r>
+      <w:r>
+        <w:t>file-based databases, versus in-</w:t>
+      </w:r>
+      <w:r>
+        <w:t xml:space="preserve">memory. The </w:t>
+      </w:r>
+      <w:r>
+        <w:rPr>
+          <w:i/>
+        </w:rPr>
+        <w:t>size</w:t>
+      </w:r>
+      <w:r>
+        <w:t xml:space="preserve"> of each page, however, may be important whether databases are </w:t>
+      </w:r>
+      <w:proofErr w:type="gramStart"/>
+      <w:r>
+        <w:t>disk- or memory-based</w:t>
+      </w:r>
+      <w:proofErr w:type="gramEnd"/>
+      <w:r>
+        <w:t>. This setting can have far-reaching consequences, such as index B+-tree depth. While this setting can be dependent upon a particular situation, a good heuristic is that short, simple runs should use small values of the page size (</w:t>
+      </w:r>
+      <w:r>
+        <w:rPr>
+          <w:b/>
+        </w:rPr>
+        <w:t>1k, 2k, 4k</w:t>
+      </w:r>
+      <w:r>
+        <w:t xml:space="preserve">), whereas longer, more complicated </w:t>
+      </w:r>
+      <w:r>
+        <w:lastRenderedPageBreak/>
+        <w:t>runs will benefit from larger values (</w:t>
+      </w:r>
+      <w:r>
+        <w:rPr>
+          <w:b/>
+        </w:rPr>
+        <w:t>8k, 16k, 32k</w:t>
+      </w:r>
+      <w:r>
+        <w:t>).</w:t>
+      </w:r>
+      <w:r>
+        <w:t xml:space="preserve"> One known </w:t>
+      </w:r>
+      <w:r>
+        <w:t>situation of concern</w:t>
+      </w:r>
+      <w:r>
+        <w:t xml:space="preserve"> is that as indexed tables accumulate many rows</w:t>
+      </w:r>
+      <w:r>
+        <w:t xml:space="preserve"> (~millions)</w:t>
+      </w:r>
+      <w:r>
+        <w:t>, insert</w:t>
+      </w:r>
+      <w:r>
+        <w:t>ion</w:t>
+      </w:r>
+      <w:r>
+        <w:t xml:space="preserve"> time</w:t>
+      </w:r>
+      <w:r>
+        <w:t xml:space="preserve"> of new rows</w:t>
+      </w:r>
+      <w:r>
+        <w:t xml:space="preserve"> can suffer an infrequent, but linearly increasing </w:t>
+      </w:r>
+      <w:r>
+        <w:t>burst of</w:t>
+      </w:r>
+      <w:r>
+        <w:t xml:space="preserve"> computation.</w:t>
+      </w:r>
+      <w:r>
+        <w:t xml:space="preserve"> In </w:t>
+      </w:r>
+      <w:proofErr w:type="spellStart"/>
+      <w:r>
+        <w:t>EpMem</w:t>
+      </w:r>
+      <w:proofErr w:type="spellEnd"/>
+      <w:r>
+        <w:t xml:space="preserve">, this situation will </w:t>
+      </w:r>
+      <w:r>
+        <w:t xml:space="preserve">typically </w:t>
+      </w:r>
+      <w:r>
+        <w:t xml:space="preserve">arise </w:t>
+      </w:r>
+      <w:r>
+        <w:t>with many episodes and/or</w:t>
+      </w:r>
+      <w:r>
+        <w:t xml:space="preserve"> many working memory changes.</w:t>
+      </w:r>
+      <w:r>
+        <w:t xml:space="preserve"> Increasing the page size will reduce the intensity of the spikes at the cost of increasing disk </w:t>
+      </w:r>
+      <w:r>
+        <w:t>I</w:t>
+      </w:r>
+      <w:r>
+        <w:t>/</w:t>
+      </w:r>
+      <w:r>
+        <w:t>O</w:t>
+      </w:r>
+      <w:r>
+        <w:t xml:space="preserve"> and average</w:t>
+      </w:r>
+      <w:r>
+        <w:t>/total</w:t>
+      </w:r>
+      <w:r>
+        <w:t xml:space="preserve"> time for episode storage.</w:t>
+      </w:r>
+      <w:r>
+        <w:t xml:space="preserve"> Thus</w:t>
+      </w:r>
+      <w:r>
+        <w:t>, the</w:t>
+      </w:r>
+      <w:r>
+        <w:t xml:space="preserve"> </w:t>
+      </w:r>
+      <w:proofErr w:type="gramStart"/>
+      <w:r>
+        <w:t xml:space="preserve">settings of page size for long, complicated runs </w:t>
+      </w:r>
+      <w:r>
+        <w:t>establishes</w:t>
+      </w:r>
+      <w:proofErr w:type="gramEnd"/>
+      <w:r>
+        <w:t xml:space="preserve"> the desired balance of</w:t>
+      </w:r>
+      <w:r>
+        <w:t xml:space="preserve"> reacti</w:t>
+      </w:r>
+      <w:r>
+        <w:t>vity (i.e. max computation) and</w:t>
+      </w:r>
+      <w:r>
+        <w:t xml:space="preserve"> average speed. To ground this </w:t>
+      </w:r>
+      <w:r>
+        <w:t>discussion, the following graph</w:t>
+      </w:r>
+      <w:r>
+        <w:t xml:space="preserve"> depict</w:t>
+      </w:r>
+      <w:r>
+        <w:t>s</w:t>
+      </w:r>
+      <w:r>
+        <w:t xml:space="preserve"> </w:t>
+      </w:r>
+      <w:r>
+        <w:t>maximum</w:t>
+      </w:r>
+      <w:r>
+        <w:t xml:space="preserve"> and </w:t>
+      </w:r>
+      <w:r>
+        <w:t>average</w:t>
+      </w:r>
+      <w:r>
+        <w:t xml:space="preserve"> </w:t>
+      </w:r>
+      <w:proofErr w:type="spellStart"/>
+      <w:r>
+        <w:t>EpMem</w:t>
+      </w:r>
+      <w:proofErr w:type="spellEnd"/>
+      <w:r>
+        <w:t xml:space="preserve"> storage time (the value of the </w:t>
+      </w:r>
+      <w:proofErr w:type="spellStart"/>
+      <w:r>
+        <w:rPr>
+          <w:b/>
+        </w:rPr>
+        <w:t>epmem_storage</w:t>
+      </w:r>
+      <w:proofErr w:type="spellEnd"/>
+      <w:r>
+        <w:t xml:space="preserve"> timer, converted to milliseconds) </w:t>
+      </w:r>
+      <w:r>
+        <w:t xml:space="preserve">with different page sizes </w:t>
+      </w:r>
+      <w:r>
+        <w:t>aft</w:t>
+      </w:r>
+      <w:r>
+        <w:t>er 10 million decisions (1 episode/decision)</w:t>
+      </w:r>
+      <w:r>
+        <w:t xml:space="preserve"> of a very basic agent (i.e. very few working memory changes per episode)</w:t>
+      </w:r>
+      <w:r>
+        <w:t xml:space="preserve"> running on a 2.8GHz Core i7 with Mac OS X 10.6.5</w:t>
+      </w:r>
+      <w:r>
+        <w:t>.</w:t>
+      </w:r>
+      <w:r>
+        <w:t xml:space="preserve"> While only a single use case</w:t>
+      </w:r>
+      <w:r>
+        <w:t>,</w:t>
+      </w:r>
+      <w:r>
+        <w:t xml:space="preserve"> the cross-point of these data</w:t>
+      </w:r>
+      <w:r>
+        <w:t xml:space="preserve"> forms the basis for the decision to default the parameter at 8192 bytes.</w:t>
+      </w:r>
+    </w:p>
+    <w:p>
+      <w:pPr>
+        <w:pStyle w:val="ListParagraph"/>
+        <w:ind w:left="0"/>
+      </w:pPr>
+    </w:p>
+    <w:p>
+      <w:pPr>
+        <w:pStyle w:val="ListParagraph"/>
+        <w:ind w:left="0"/>
+        <w:jc w:val="center"/>
+      </w:pPr>
+      <w:r>
+        <w:rPr>
+          <w:noProof/>
+        </w:rPr>
+        <w:drawing>
+          <wp:inline distT="0" distB="0" distL="0" distR="0" wp14:anchorId="6E592C65" wp14:editId="76C62C0C">
+            <wp:extent cx="5486400" cy="3164840"/>
+            <wp:effectExtent l="0" t="0" r="0" b="10160"/>
+            <wp:docPr id="4" name="Chart 4"/>
+            <wp:cNvGraphicFramePr/>
+            <a:graphic xmlns:a="http://schemas.openxmlformats.org/drawingml/2006/main">
+              <a:graphicData uri="http://schemas.openxmlformats.org/drawingml/2006/chart">
+                <c:chart xmlns:c="http://schemas.openxmlformats.org/drawingml/2006/chart" xmlns:r="http://schemas.openxmlformats.org/officeDocument/2006/relationships" r:id="rId8"/>
+              </a:graphicData>
+            </a:graphic>
+          </wp:inline>
+        </w:drawing>
       </w:r>
     </w:p>
     <w:p>
@@ -16976,11 +17621,7 @@
       </w:r>
       <w:proofErr w:type="spellEnd"/>
       <w:r>
-        <w:t xml:space="preserve"> pragma), thus other </w:t>
-      </w:r>
-      <w:r>
-        <w:lastRenderedPageBreak/>
-        <w:t>applications/agents cannot make simultaneous read/write calls to the database (thereby reducing the need for potentially expensive system calls to secure/release file locks).</w:t>
+        <w:t xml:space="preserve"> pragma), thus other applications/agents cannot make simultaneous read/write calls to the database (thereby reducing the need for potentially expensive system calls to secure/release file locks).</w:t>
       </w:r>
     </w:p>
     <w:p>
@@ -16995,6 +17636,7 @@
         <w:ind w:left="0"/>
       </w:pPr>
       <w:r>
+        <w:lastRenderedPageBreak/>
         <w:t>Finally, timers are currently very expensive in Soar.  The Soar-</w:t>
       </w:r>
       <w:proofErr w:type="spellStart"/>
@@ -17050,7 +17692,7 @@
       <w:r>
         <w:br w:type="page"/>
       </w:r>
-      <w:bookmarkStart w:id="41" w:name="_Toc152253015"/>
+      <w:bookmarkStart w:id="41" w:name="_Toc154539102"/>
       <w:r>
         <w:lastRenderedPageBreak/>
         <w:t>Other Useful Features</w:t>
@@ -17061,7 +17703,7 @@
       <w:pPr>
         <w:pStyle w:val="Heading2"/>
       </w:pPr>
-      <w:bookmarkStart w:id="42" w:name="_Toc152253016"/>
+      <w:bookmarkStart w:id="42" w:name="_Toc154539103"/>
       <w:r>
         <w:t>10.1 Visualizing Episodes</w:t>
       </w:r>
@@ -17208,7 +17850,7 @@
                     </pic:cNvPicPr>
                   </pic:nvPicPr>
                   <pic:blipFill>
-                    <a:blip r:embed="rId8">
+                    <a:blip r:embed="rId9">
                       <a:extLst>
                         <a:ext uri="{28A0092B-C50C-407E-A947-70E740481C1C}">
                           <a14:useLocalDpi xmlns:a14="http://schemas.microsoft.com/office/drawing/2010/main" val="0"/>
@@ -17291,7 +17933,7 @@
                     </pic:cNvPicPr>
                   </pic:nvPicPr>
                   <pic:blipFill>
-                    <a:blip r:embed="rId9">
+                    <a:blip r:embed="rId10">
                       <a:extLst>
                         <a:ext uri="{28A0092B-C50C-407E-A947-70E740481C1C}">
                           <a14:useLocalDpi xmlns:a14="http://schemas.microsoft.com/office/drawing/2010/main" val="0"/>
@@ -17334,7 +17976,7 @@
       <w:r>
         <w:br w:type="page"/>
       </w:r>
-      <w:bookmarkStart w:id="43" w:name="_Toc152253017"/>
+      <w:bookmarkStart w:id="43" w:name="_Toc154539104"/>
       <w:r>
         <w:lastRenderedPageBreak/>
         <w:t>Soar-</w:t>
@@ -17374,7 +18016,7 @@
         </w:numPr>
         <w:spacing w:after="200"/>
       </w:pPr>
-      <w:bookmarkStart w:id="44" w:name="_Toc152253018"/>
+      <w:bookmarkStart w:id="44" w:name="_Toc154539105"/>
       <w:r>
         <w:t>Soar-</w:t>
       </w:r>
@@ -17394,7 +18036,7 @@
         </w:numPr>
       </w:pPr>
       <w:bookmarkStart w:id="45" w:name="_Ref81461094"/>
-      <w:bookmarkStart w:id="46" w:name="_Toc152253019"/>
+      <w:bookmarkStart w:id="46" w:name="_Toc154539106"/>
       <w:r>
         <w:t>Useful Commands</w:t>
       </w:r>
@@ -18189,7 +18831,7 @@
           <w:numId w:val="6"/>
         </w:numPr>
       </w:pPr>
-      <w:bookmarkStart w:id="47" w:name="_Toc152253020"/>
+      <w:bookmarkStart w:id="47" w:name="_Toc154539107"/>
       <w:r>
         <w:t>Parameters</w:t>
       </w:r>
@@ -20900,13 +21542,14 @@
                 <w:sz w:val="18"/>
               </w:rPr>
             </w:pPr>
+            <w:proofErr w:type="spellStart"/>
             <w:proofErr w:type="gramStart"/>
             <w:r>
               <w:rPr>
                 <w:rFonts w:ascii="Courier New" w:hAnsi="Courier New"/>
                 <w:sz w:val="18"/>
               </w:rPr>
-              <w:t>cache</w:t>
+              <w:t>page</w:t>
             </w:r>
             <w:proofErr w:type="gramEnd"/>
             <w:r>
@@ -20914,6 +21557,14 @@
                 <w:rFonts w:ascii="Courier New" w:hAnsi="Courier New"/>
                 <w:sz w:val="18"/>
               </w:rPr>
+              <w:t>_size</w:t>
+            </w:r>
+            <w:proofErr w:type="spellEnd"/>
+            <w:r>
+              <w:rPr>
+                <w:rFonts w:ascii="Courier New" w:hAnsi="Courier New"/>
+                <w:sz w:val="18"/>
+              </w:rPr>
               <w:t>*</w:t>
             </w:r>
           </w:p>
@@ -20946,15 +21597,13 @@
                 <w:sz w:val="18"/>
               </w:rPr>
             </w:pPr>
-            <w:proofErr w:type="gramStart"/>
-            <w:r>
-              <w:rPr>
-                <w:rFonts w:ascii="Courier New" w:hAnsi="Courier New"/>
-                <w:sz w:val="18"/>
-              </w:rPr>
-              <w:t>large</w:t>
-            </w:r>
-            <w:proofErr w:type="gramEnd"/>
+            <w:r>
+              <w:rPr>
+                <w:rFonts w:ascii="Courier New" w:hAnsi="Courier New"/>
+                <w:sz w:val="18"/>
+              </w:rPr>
+              <w:t>1k</w:t>
+            </w:r>
           </w:p>
           <w:p>
             <w:pPr>
@@ -20965,15 +21614,13 @@
                 <w:sz w:val="18"/>
               </w:rPr>
             </w:pPr>
-            <w:proofErr w:type="gramStart"/>
-            <w:r>
-              <w:rPr>
-                <w:rFonts w:ascii="Courier New" w:hAnsi="Courier New"/>
-                <w:sz w:val="18"/>
-              </w:rPr>
-              <w:t>medium</w:t>
-            </w:r>
-            <w:proofErr w:type="gramEnd"/>
+            <w:r>
+              <w:rPr>
+                <w:rFonts w:ascii="Courier New" w:hAnsi="Courier New"/>
+                <w:sz w:val="18"/>
+              </w:rPr>
+              <w:t>2k</w:t>
+            </w:r>
           </w:p>
           <w:p>
             <w:pPr>
@@ -20984,15 +21631,64 @@
                 <w:sz w:val="18"/>
               </w:rPr>
             </w:pPr>
-            <w:proofErr w:type="gramStart"/>
-            <w:r>
-              <w:rPr>
-                <w:rFonts w:ascii="Courier New" w:hAnsi="Courier New"/>
-                <w:sz w:val="18"/>
-              </w:rPr>
-              <w:t>small</w:t>
-            </w:r>
-            <w:proofErr w:type="gramEnd"/>
+            <w:r>
+              <w:rPr>
+                <w:rFonts w:ascii="Courier New" w:hAnsi="Courier New"/>
+                <w:sz w:val="18"/>
+              </w:rPr>
+              <w:t>4k</w:t>
+            </w:r>
+          </w:p>
+          <w:p>
+            <w:pPr>
+              <w:spacing w:after="0"/>
+              <w:jc w:val="center"/>
+              <w:rPr>
+                <w:rFonts w:ascii="Courier New" w:hAnsi="Courier New"/>
+                <w:sz w:val="18"/>
+              </w:rPr>
+            </w:pPr>
+            <w:r>
+              <w:rPr>
+                <w:rFonts w:ascii="Courier New" w:hAnsi="Courier New"/>
+                <w:sz w:val="18"/>
+              </w:rPr>
+              <w:t>8k</w:t>
+            </w:r>
+          </w:p>
+          <w:p>
+            <w:pPr>
+              <w:spacing w:after="0"/>
+              <w:jc w:val="center"/>
+              <w:rPr>
+                <w:rFonts w:ascii="Courier New" w:hAnsi="Courier New"/>
+                <w:sz w:val="18"/>
+              </w:rPr>
+            </w:pPr>
+            <w:r>
+              <w:rPr>
+                <w:rFonts w:ascii="Courier New" w:hAnsi="Courier New"/>
+                <w:sz w:val="18"/>
+              </w:rPr>
+              <w:t>16k</w:t>
+            </w:r>
+          </w:p>
+          <w:p>
+            <w:pPr>
+              <w:spacing w:after="0"/>
+              <w:jc w:val="center"/>
+              <w:rPr>
+                <w:rFonts w:ascii="Courier New" w:hAnsi="Courier New"/>
+                <w:sz w:val="18"/>
+              </w:rPr>
+            </w:pPr>
+            <w:r>
+              <w:rPr>
+                <w:rFonts w:ascii="Courier New" w:hAnsi="Courier New"/>
+                <w:sz w:val="18"/>
+              </w:rPr>
+              <w:t>32k</w:t>
+            </w:r>
           </w:p>
         </w:tc>
         <w:tc>
@@ -21023,15 +21719,13 @@
                 <w:sz w:val="18"/>
               </w:rPr>
             </w:pPr>
-            <w:proofErr w:type="gramStart"/>
-            <w:r>
-              <w:rPr>
-                <w:rFonts w:ascii="Courier New" w:hAnsi="Courier New"/>
-                <w:sz w:val="18"/>
-              </w:rPr>
-              <w:t>large</w:t>
-            </w:r>
-            <w:proofErr w:type="gramEnd"/>
+            <w:r>
+              <w:rPr>
+                <w:rFonts w:ascii="Courier New" w:hAnsi="Courier New"/>
+                <w:sz w:val="18"/>
+              </w:rPr>
+              <w:t>8k</w:t>
+            </w:r>
           </w:p>
         </w:tc>
       </w:tr>
@@ -21126,15 +21820,215 @@
                 <w:sz w:val="18"/>
               </w:rPr>
             </w:pPr>
+            <w:proofErr w:type="spellStart"/>
             <w:proofErr w:type="gramStart"/>
             <w:r>
               <w:rPr>
                 <w:rFonts w:ascii="Courier New" w:hAnsi="Courier New"/>
                 <w:sz w:val="18"/>
               </w:rPr>
+              <w:t>cache</w:t>
+            </w:r>
+            <w:proofErr w:type="gramEnd"/>
+            <w:r>
+              <w:rPr>
+                <w:rFonts w:ascii="Courier New" w:hAnsi="Courier New"/>
+                <w:sz w:val="18"/>
+              </w:rPr>
+              <w:t>_size</w:t>
+            </w:r>
+            <w:proofErr w:type="spellEnd"/>
+            <w:r>
+              <w:rPr>
+                <w:rFonts w:ascii="Courier New" w:hAnsi="Courier New"/>
+                <w:sz w:val="18"/>
+              </w:rPr>
+              <w:t>*</w:t>
+            </w:r>
+          </w:p>
+        </w:tc>
+        <w:tc>
+          <w:tcPr>
+            <w:tcW w:w="270" w:type="dxa"/>
+          </w:tcPr>
+          <w:p>
+            <w:pPr>
+              <w:spacing w:after="0"/>
+              <w:rPr>
+                <w:rFonts w:ascii="Courier New" w:hAnsi="Courier New"/>
+                <w:sz w:val="18"/>
+              </w:rPr>
+            </w:pPr>
+          </w:p>
+        </w:tc>
+        <w:tc>
+          <w:tcPr>
+            <w:tcW w:w="2430" w:type="dxa"/>
+            <w:shd w:val="clear" w:color="auto" w:fill="auto"/>
+          </w:tcPr>
+          <w:p>
+            <w:pPr>
+              <w:spacing w:after="0"/>
+              <w:jc w:val="center"/>
+              <w:rPr>
+                <w:rFonts w:ascii="Courier New" w:hAnsi="Courier New"/>
+                <w:sz w:val="18"/>
+              </w:rPr>
+            </w:pPr>
+            <w:r>
+              <w:rPr>
+                <w:rFonts w:ascii="Courier New" w:hAnsi="Courier New"/>
+                <w:sz w:val="18"/>
+              </w:rPr>
+              <w:t>Integer, &gt;= 1</w:t>
+            </w:r>
+          </w:p>
+        </w:tc>
+        <w:tc>
+          <w:tcPr>
+            <w:tcW w:w="270" w:type="dxa"/>
+          </w:tcPr>
+          <w:p>
+            <w:pPr>
+              <w:spacing w:after="0"/>
+              <w:jc w:val="center"/>
+              <w:rPr>
+                <w:rFonts w:ascii="Courier New" w:hAnsi="Courier New"/>
+                <w:sz w:val="18"/>
+              </w:rPr>
+            </w:pPr>
+          </w:p>
+        </w:tc>
+        <w:tc>
+          <w:tcPr>
+            <w:tcW w:w="2250" w:type="dxa"/>
+          </w:tcPr>
+          <w:p>
+            <w:pPr>
+              <w:spacing w:after="0"/>
+              <w:jc w:val="center"/>
+              <w:rPr>
+                <w:rFonts w:ascii="Courier New" w:hAnsi="Courier New"/>
+                <w:sz w:val="18"/>
+              </w:rPr>
+            </w:pPr>
+            <w:r>
+              <w:rPr>
+                <w:rFonts w:ascii="Courier New" w:hAnsi="Courier New"/>
+                <w:sz w:val="18"/>
+              </w:rPr>
+              <w:t>10000</w:t>
+            </w:r>
+          </w:p>
+        </w:tc>
+      </w:tr>
+      <w:tr>
+        <w:tc>
+          <w:tcPr>
+            <w:tcW w:w="3618" w:type="dxa"/>
+            <w:shd w:val="clear" w:color="auto" w:fill="auto"/>
+          </w:tcPr>
+          <w:p>
+            <w:pPr>
+              <w:spacing w:after="0"/>
+              <w:rPr>
+                <w:rFonts w:ascii="Courier New" w:hAnsi="Courier New"/>
+                <w:sz w:val="18"/>
+              </w:rPr>
+            </w:pPr>
+          </w:p>
+        </w:tc>
+        <w:tc>
+          <w:tcPr>
+            <w:tcW w:w="270" w:type="dxa"/>
+          </w:tcPr>
+          <w:p>
+            <w:pPr>
+              <w:spacing w:after="0"/>
+              <w:rPr>
+                <w:rFonts w:ascii="Courier New" w:hAnsi="Courier New"/>
+                <w:sz w:val="18"/>
+              </w:rPr>
+            </w:pPr>
+          </w:p>
+        </w:tc>
+        <w:tc>
+          <w:tcPr>
+            <w:tcW w:w="2430" w:type="dxa"/>
+            <w:shd w:val="clear" w:color="auto" w:fill="auto"/>
+          </w:tcPr>
+          <w:p>
+            <w:pPr>
+              <w:spacing w:after="0"/>
+              <w:jc w:val="center"/>
+              <w:rPr>
+                <w:rFonts w:ascii="Courier New" w:hAnsi="Courier New"/>
+                <w:sz w:val="18"/>
+              </w:rPr>
+            </w:pPr>
+          </w:p>
+        </w:tc>
+        <w:tc>
+          <w:tcPr>
+            <w:tcW w:w="270" w:type="dxa"/>
+          </w:tcPr>
+          <w:p>
+            <w:pPr>
+              <w:spacing w:after="0"/>
+              <w:jc w:val="center"/>
+              <w:rPr>
+                <w:rFonts w:ascii="Courier New" w:hAnsi="Courier New"/>
+                <w:sz w:val="18"/>
+              </w:rPr>
+            </w:pPr>
+          </w:p>
+        </w:tc>
+        <w:tc>
+          <w:tcPr>
+            <w:tcW w:w="2250" w:type="dxa"/>
+          </w:tcPr>
+          <w:p>
+            <w:pPr>
+              <w:spacing w:after="0"/>
+              <w:jc w:val="center"/>
+              <w:rPr>
+                <w:rFonts w:ascii="Courier New" w:hAnsi="Courier New"/>
+                <w:sz w:val="18"/>
+              </w:rPr>
+            </w:pPr>
+          </w:p>
+        </w:tc>
+      </w:tr>
+      <w:tr>
+        <w:tc>
+          <w:tcPr>
+            <w:tcW w:w="3618" w:type="dxa"/>
+            <w:shd w:val="clear" w:color="auto" w:fill="auto"/>
+          </w:tcPr>
+          <w:p>
+            <w:pPr>
+              <w:spacing w:after="0"/>
+              <w:rPr>
+                <w:rFonts w:ascii="Courier New" w:hAnsi="Courier New"/>
+                <w:sz w:val="18"/>
+              </w:rPr>
+            </w:pPr>
+            <w:proofErr w:type="gramStart"/>
+            <w:r>
+              <w:rPr>
+                <w:rFonts w:ascii="Courier New" w:hAnsi="Courier New"/>
+                <w:sz w:val="18"/>
+              </w:rPr>
               <w:t>optimization</w:t>
             </w:r>
             <w:proofErr w:type="gramEnd"/>
+            <w:r>
+              <w:rPr>
+                <w:rFonts w:ascii="Courier New" w:hAnsi="Courier New"/>
+                <w:sz w:val="18"/>
+              </w:rPr>
+              <w:t>*</w:t>
+            </w:r>
           </w:p>
         </w:tc>
         <w:tc>
@@ -21485,7 +22379,7 @@
       <w:r>
         <w:br w:type="page"/>
       </w:r>
-      <w:bookmarkStart w:id="48" w:name="_Toc152253021"/>
+      <w:bookmarkStart w:id="48" w:name="_Toc154539108"/>
       <w:r>
         <w:lastRenderedPageBreak/>
         <w:t>Retrieval Agent Commands</w:t>
@@ -21685,7 +22579,7 @@
           <w:numId w:val="6"/>
         </w:numPr>
       </w:pPr>
-      <w:bookmarkStart w:id="49" w:name="_Toc152253022"/>
+      <w:bookmarkStart w:id="49" w:name="_Toc154539109"/>
       <w:r>
         <w:t>Retrieval Agent Meta-Data</w:t>
       </w:r>
@@ -21989,7 +22883,7 @@
       <w:r>
         <w:br w:type="page"/>
       </w:r>
-      <w:bookmarkStart w:id="50" w:name="_Toc152253023"/>
+      <w:bookmarkStart w:id="50" w:name="_Toc154539110"/>
       <w:r>
         <w:lastRenderedPageBreak/>
         <w:t>Working Memory Activation</w:t>
@@ -22004,7 +22898,7 @@
           <w:numId w:val="6"/>
         </w:numPr>
       </w:pPr>
-      <w:bookmarkStart w:id="51" w:name="_Toc152253024"/>
+      <w:bookmarkStart w:id="51" w:name="_Toc154539111"/>
       <w:r>
         <w:t>Useful Commands</w:t>
       </w:r>
@@ -22283,7 +23177,7 @@
           <w:numId w:val="6"/>
         </w:numPr>
       </w:pPr>
-      <w:bookmarkStart w:id="52" w:name="_Toc152253025"/>
+      <w:bookmarkStart w:id="52" w:name="_Toc154539112"/>
       <w:r>
         <w:t>Parameters</w:t>
       </w:r>
@@ -22991,8 +23885,8 @@
     </w:tbl>
     <w:p/>
     <w:sectPr>
-      <w:footerReference w:type="even" r:id="rId10"/>
-      <w:footerReference w:type="default" r:id="rId11"/>
+      <w:footerReference w:type="even" r:id="rId11"/>
+      <w:footerReference w:type="default" r:id="rId12"/>
       <w:type w:val="continuous"/>
       <w:pgSz w:w="12240" w:h="15840"/>
       <w:pgMar w:top="1440" w:right="1440" w:bottom="1440" w:left="1440" w:header="720" w:footer="720" w:gutter="0"/>
@@ -23097,7 +23991,7 @@
         <w:rStyle w:val="PageNumber"/>
         <w:noProof/>
       </w:rPr>
-      <w:t>3</w:t>
+      <w:t>2</w:t>
     </w:r>
     <w:r>
       <w:rPr>
@@ -27288,6 +28182,443 @@
 </w:styles>
 </file>
 
+<file path=word/charts/chart1.xml><?xml version="1.0" encoding="utf-8"?>
+<c:chartSpace xmlns:c="http://schemas.openxmlformats.org/drawingml/2006/chart" xmlns:a="http://schemas.openxmlformats.org/drawingml/2006/main" xmlns:r="http://schemas.openxmlformats.org/officeDocument/2006/relationships">
+  <c:date1904 val="0"/>
+  <c:lang val="en-US"/>
+  <c:roundedCorners val="0"/>
+  <mc:AlternateContent xmlns:mc="http://schemas.openxmlformats.org/markup-compatibility/2006">
+    <mc:Choice xmlns:c14="http://schemas.microsoft.com/office/drawing/2007/8/2/chart" Requires="c14">
+      <c14:style val="118"/>
+    </mc:Choice>
+    <mc:Fallback>
+      <c:style val="18"/>
+    </mc:Fallback>
+  </mc:AlternateContent>
+  <c:chart>
+    <c:title>
+      <c:tx>
+        <c:rich>
+          <a:bodyPr/>
+          <a:lstStyle/>
+          <a:p>
+            <a:pPr>
+              <a:defRPr sz="1600"/>
+            </a:pPr>
+            <a:r>
+              <a:rPr lang="en-US" sz="1600"/>
+              <a:t>EpMem Storage Time (10M Decisions)</a:t>
+            </a:r>
+          </a:p>
+        </c:rich>
+      </c:tx>
+      <c:layout/>
+      <c:overlay val="0"/>
+    </c:title>
+    <c:autoTitleDeleted val="0"/>
+    <c:plotArea>
+      <c:layout/>
+      <c:lineChart>
+        <c:grouping val="standard"/>
+        <c:varyColors val="0"/>
+        <c:ser>
+          <c:idx val="1"/>
+          <c:order val="1"/>
+          <c:tx>
+            <c:strRef>
+              <c:f>Sheet1!$E$1</c:f>
+              <c:strCache>
+                <c:ptCount val="1"/>
+                <c:pt idx="0">
+                  <c:v>Maximum</c:v>
+                </c:pt>
+              </c:strCache>
+            </c:strRef>
+          </c:tx>
+          <c:spPr>
+            <a:ln>
+              <a:noFill/>
+            </a:ln>
+          </c:spPr>
+          <c:marker>
+            <c:symbol val="square"/>
+            <c:size val="10"/>
+          </c:marker>
+          <c:trendline>
+            <c:trendlineType val="poly"/>
+            <c:order val="2"/>
+            <c:dispRSqr val="1"/>
+            <c:dispEq val="1"/>
+            <c:trendlineLbl>
+              <c:layout>
+                <c:manualLayout>
+                  <c:x val="-0.395719962088072"/>
+                  <c:y val="-0.157184881384209"/>
+                </c:manualLayout>
+              </c:layout>
+              <c:numFmt formatCode="General" sourceLinked="0"/>
+              <c:txPr>
+                <a:bodyPr/>
+                <a:lstStyle/>
+                <a:p>
+                  <a:pPr>
+                    <a:defRPr sz="900"/>
+                  </a:pPr>
+                  <a:endParaRPr lang="en-US"/>
+                </a:p>
+              </c:txPr>
+            </c:trendlineLbl>
+          </c:trendline>
+          <c:cat>
+            <c:strRef>
+              <c:f>Sheet1!$B$2:$B$7</c:f>
+              <c:strCache>
+                <c:ptCount val="6"/>
+                <c:pt idx="0">
+                  <c:v>1k</c:v>
+                </c:pt>
+                <c:pt idx="1">
+                  <c:v>2k</c:v>
+                </c:pt>
+                <c:pt idx="2">
+                  <c:v>4k</c:v>
+                </c:pt>
+                <c:pt idx="3">
+                  <c:v>8k</c:v>
+                </c:pt>
+                <c:pt idx="4">
+                  <c:v>16k</c:v>
+                </c:pt>
+                <c:pt idx="5">
+                  <c:v>32k</c:v>
+                </c:pt>
+              </c:strCache>
+            </c:strRef>
+          </c:cat>
+          <c:val>
+            <c:numRef>
+              <c:f>Sheet1!$E$2:$E$7</c:f>
+              <c:numCache>
+                <c:formatCode>General</c:formatCode>
+                <c:ptCount val="6"/>
+                <c:pt idx="0">
+                  <c:v>25.401</c:v>
+                </c:pt>
+                <c:pt idx="1">
+                  <c:v>25.431</c:v>
+                </c:pt>
+                <c:pt idx="2">
+                  <c:v>13.219</c:v>
+                </c:pt>
+                <c:pt idx="3">
+                  <c:v>6.713</c:v>
+                </c:pt>
+                <c:pt idx="4">
+                  <c:v>3.553</c:v>
+                </c:pt>
+                <c:pt idx="5">
+                  <c:v>1.921</c:v>
+                </c:pt>
+              </c:numCache>
+            </c:numRef>
+          </c:val>
+          <c:smooth val="0"/>
+        </c:ser>
+        <c:dLbls>
+          <c:showLegendKey val="0"/>
+          <c:showVal val="0"/>
+          <c:showCatName val="0"/>
+          <c:showSerName val="0"/>
+          <c:showPercent val="0"/>
+          <c:showBubbleSize val="0"/>
+        </c:dLbls>
+        <c:marker val="1"/>
+        <c:smooth val="0"/>
+        <c:axId val="567156696"/>
+        <c:axId val="567162248"/>
+      </c:lineChart>
+      <c:lineChart>
+        <c:grouping val="standard"/>
+        <c:varyColors val="0"/>
+        <c:ser>
+          <c:idx val="0"/>
+          <c:order val="0"/>
+          <c:tx>
+            <c:strRef>
+              <c:f>Sheet1!$C$1</c:f>
+              <c:strCache>
+                <c:ptCount val="1"/>
+                <c:pt idx="0">
+                  <c:v>Average</c:v>
+                </c:pt>
+              </c:strCache>
+            </c:strRef>
+          </c:tx>
+          <c:spPr>
+            <a:ln>
+              <a:noFill/>
+            </a:ln>
+          </c:spPr>
+          <c:marker>
+            <c:symbol val="diamond"/>
+            <c:size val="10"/>
+          </c:marker>
+          <c:trendline>
+            <c:trendlineType val="poly"/>
+            <c:order val="2"/>
+            <c:dispRSqr val="1"/>
+            <c:dispEq val="1"/>
+            <c:trendlineLbl>
+              <c:layout>
+                <c:manualLayout>
+                  <c:x val="-0.0153769257103732"/>
+                  <c:y val="0.00134003350083752"/>
+                </c:manualLayout>
+              </c:layout>
+              <c:numFmt formatCode="General" sourceLinked="0"/>
+              <c:txPr>
+                <a:bodyPr/>
+                <a:lstStyle/>
+                <a:p>
+                  <a:pPr>
+                    <a:defRPr sz="900"/>
+                  </a:pPr>
+                  <a:endParaRPr lang="en-US"/>
+                </a:p>
+              </c:txPr>
+            </c:trendlineLbl>
+          </c:trendline>
+          <c:cat>
+            <c:strRef>
+              <c:f>Sheet1!$B$2:$B$7</c:f>
+              <c:strCache>
+                <c:ptCount val="6"/>
+                <c:pt idx="0">
+                  <c:v>1k</c:v>
+                </c:pt>
+                <c:pt idx="1">
+                  <c:v>2k</c:v>
+                </c:pt>
+                <c:pt idx="2">
+                  <c:v>4k</c:v>
+                </c:pt>
+                <c:pt idx="3">
+                  <c:v>8k</c:v>
+                </c:pt>
+                <c:pt idx="4">
+                  <c:v>16k</c:v>
+                </c:pt>
+                <c:pt idx="5">
+                  <c:v>32k</c:v>
+                </c:pt>
+              </c:strCache>
+            </c:strRef>
+          </c:cat>
+          <c:val>
+            <c:numRef>
+              <c:f>Sheet1!$C$2:$C$7</c:f>
+              <c:numCache>
+                <c:formatCode>General</c:formatCode>
+                <c:ptCount val="6"/>
+                <c:pt idx="0">
+                  <c:v>0.120923</c:v>
+                </c:pt>
+                <c:pt idx="1">
+                  <c:v>0.12095925</c:v>
+                </c:pt>
+                <c:pt idx="2">
+                  <c:v>0.13075324</c:v>
+                </c:pt>
+                <c:pt idx="3">
+                  <c:v>0.15453464</c:v>
+                </c:pt>
+                <c:pt idx="4">
+                  <c:v>0.20925507</c:v>
+                </c:pt>
+                <c:pt idx="5">
+                  <c:v>0.30692044</c:v>
+                </c:pt>
+              </c:numCache>
+            </c:numRef>
+          </c:val>
+          <c:smooth val="0"/>
+        </c:ser>
+        <c:dLbls>
+          <c:showLegendKey val="0"/>
+          <c:showVal val="0"/>
+          <c:showCatName val="0"/>
+          <c:showSerName val="0"/>
+          <c:showPercent val="0"/>
+          <c:showBubbleSize val="0"/>
+        </c:dLbls>
+        <c:marker val="1"/>
+        <c:smooth val="0"/>
+        <c:axId val="567173128"/>
+        <c:axId val="567167688"/>
+      </c:lineChart>
+      <c:catAx>
+        <c:axId val="567156696"/>
+        <c:scaling>
+          <c:orientation val="minMax"/>
+        </c:scaling>
+        <c:delete val="0"/>
+        <c:axPos val="b"/>
+        <c:title>
+          <c:tx>
+            <c:rich>
+              <a:bodyPr/>
+              <a:lstStyle/>
+              <a:p>
+                <a:pPr>
+                  <a:defRPr/>
+                </a:pPr>
+                <a:r>
+                  <a:rPr lang="en-US"/>
+                  <a:t>Page Size</a:t>
+                </a:r>
+              </a:p>
+            </c:rich>
+          </c:tx>
+          <c:layout/>
+          <c:overlay val="0"/>
+        </c:title>
+        <c:numFmt formatCode="General" sourceLinked="1"/>
+        <c:majorTickMark val="out"/>
+        <c:minorTickMark val="none"/>
+        <c:tickLblPos val="nextTo"/>
+        <c:crossAx val="567162248"/>
+        <c:crosses val="autoZero"/>
+        <c:auto val="1"/>
+        <c:lblAlgn val="ctr"/>
+        <c:lblOffset val="100"/>
+        <c:noMultiLvlLbl val="0"/>
+      </c:catAx>
+      <c:valAx>
+        <c:axId val="567162248"/>
+        <c:scaling>
+          <c:orientation val="minMax"/>
+          <c:max val="26.0"/>
+          <c:min val="0.0"/>
+        </c:scaling>
+        <c:delete val="0"/>
+        <c:axPos val="l"/>
+        <c:majorGridlines/>
+        <c:title>
+          <c:tx>
+            <c:rich>
+              <a:bodyPr rot="-5400000" vert="horz"/>
+              <a:lstStyle/>
+              <a:p>
+                <a:pPr>
+                  <a:defRPr/>
+                </a:pPr>
+                <a:r>
+                  <a:rPr lang="en-US"/>
+                  <a:t>Maximum (msec)</a:t>
+                </a:r>
+              </a:p>
+            </c:rich>
+          </c:tx>
+          <c:layout/>
+          <c:overlay val="0"/>
+        </c:title>
+        <c:numFmt formatCode="General" sourceLinked="1"/>
+        <c:majorTickMark val="out"/>
+        <c:minorTickMark val="none"/>
+        <c:tickLblPos val="nextTo"/>
+        <c:crossAx val="567156696"/>
+        <c:crosses val="autoZero"/>
+        <c:crossBetween val="between"/>
+      </c:valAx>
+      <c:valAx>
+        <c:axId val="567167688"/>
+        <c:scaling>
+          <c:orientation val="minMax"/>
+          <c:max val="0.31"/>
+          <c:min val="0.1"/>
+        </c:scaling>
+        <c:delete val="0"/>
+        <c:axPos val="r"/>
+        <c:title>
+          <c:tx>
+            <c:rich>
+              <a:bodyPr rot="-5400000" vert="horz"/>
+              <a:lstStyle/>
+              <a:p>
+                <a:pPr>
+                  <a:defRPr/>
+                </a:pPr>
+                <a:r>
+                  <a:rPr lang="en-US"/>
+                  <a:t>Average (msec)</a:t>
+                </a:r>
+              </a:p>
+            </c:rich>
+          </c:tx>
+          <c:layout/>
+          <c:overlay val="0"/>
+        </c:title>
+        <c:numFmt formatCode="General" sourceLinked="1"/>
+        <c:majorTickMark val="out"/>
+        <c:minorTickMark val="none"/>
+        <c:tickLblPos val="nextTo"/>
+        <c:crossAx val="567173128"/>
+        <c:crosses val="max"/>
+        <c:crossBetween val="between"/>
+      </c:valAx>
+      <c:catAx>
+        <c:axId val="567173128"/>
+        <c:scaling>
+          <c:orientation val="minMax"/>
+        </c:scaling>
+        <c:delete val="1"/>
+        <c:axPos val="b"/>
+        <c:majorTickMark val="out"/>
+        <c:minorTickMark val="none"/>
+        <c:tickLblPos val="nextTo"/>
+        <c:crossAx val="567167688"/>
+        <c:crosses val="autoZero"/>
+        <c:auto val="1"/>
+        <c:lblAlgn val="ctr"/>
+        <c:lblOffset val="100"/>
+        <c:noMultiLvlLbl val="0"/>
+      </c:catAx>
+    </c:plotArea>
+    <c:legend>
+      <c:legendPos val="b"/>
+      <c:legendEntry>
+        <c:idx val="2"/>
+        <c:delete val="1"/>
+      </c:legendEntry>
+      <c:legendEntry>
+        <c:idx val="3"/>
+        <c:delete val="1"/>
+      </c:legendEntry>
+      <c:layout/>
+      <c:overlay val="0"/>
+    </c:legend>
+    <c:plotVisOnly val="1"/>
+    <c:dispBlanksAs val="gap"/>
+    <c:showDLblsOverMax val="0"/>
+  </c:chart>
+  <c:txPr>
+    <a:bodyPr/>
+    <a:lstStyle/>
+    <a:p>
+      <a:pPr>
+        <a:defRPr>
+          <a:latin typeface="Calibri"/>
+        </a:defRPr>
+      </a:pPr>
+      <a:endParaRPr lang="en-US"/>
+    </a:p>
+  </c:txPr>
+  <c:externalData r:id="rId1">
+    <c:autoUpdate val="0"/>
+  </c:externalData>
+</c:chartSpace>
+</file>
+
 <file path=word/theme/theme1.xml><?xml version="1.0" encoding="utf-8"?>
 <a:theme xmlns:a="http://schemas.openxmlformats.org/drawingml/2006/main" name="Office Theme">
   <a:themeElements>

</xml_diff>